<commit_message>
Minor documentation edits to the 2018 edition.
</commit_message>
<xml_diff>
--- a/legacy/2018/Digital-AV.docx
+++ b/legacy/2018/Digital-AV.docx
@@ -30003,29 +30003,6 @@
           <w:sz w:val="20"/>
           <w:szCs w:val="20"/>
         </w:rPr>
-        <w:t>Fundamental SDK format has stabilized and is not expected to change at all for the 2017 releases.</w:t>
-      </w:r>
-    </w:p>
-    <w:p>
-      <w:pPr>
-        <w:pStyle w:val="ListParagraph"/>
-        <w:numPr>
-          <w:ilvl w:val="0"/>
-          <w:numId w:val="5"/>
-        </w:numPr>
-        <w:spacing w:after="0" w:line="240" w:lineRule="auto"/>
-        <w:ind w:left="360"/>
-        <w:jc w:val="both"/>
-        <w:rPr>
-          <w:sz w:val="20"/>
-          <w:szCs w:val="20"/>
-        </w:rPr>
-      </w:pPr>
-      <w:r>
-        <w:rPr>
-          <w:sz w:val="20"/>
-          <w:szCs w:val="20"/>
-        </w:rPr>
         <w:t>As of the #K715</w:t>
       </w:r>
       <w:r>
@@ -32856,7 +32833,15 @@
               <w:sz w:val="18"/>
               <w:szCs w:val="18"/>
             </w:rPr>
-            <w:t>K-716</w:t>
+            <w:t>K-71</w:t>
+          </w:r>
+          <w:r>
+            <w:rPr>
+              <w:rFonts w:ascii="Consolas" w:eastAsia="Times New Roman" w:hAnsi="Consolas" w:cs="Times New Roman"/>
+              <w:sz w:val="18"/>
+              <w:szCs w:val="18"/>
+            </w:rPr>
+            <w:t>8</w:t>
           </w:r>
           <w:bookmarkStart w:id="1" w:name="_GoBack"/>
           <w:bookmarkEnd w:id="1"/>
@@ -34751,7 +34736,7 @@
 </file>
 
 <file path=customXml/itemProps1.xml><?xml version="1.0" encoding="utf-8"?>
-<ds:datastoreItem xmlns:ds="http://schemas.openxmlformats.org/officeDocument/2006/customXml" ds:itemID="{B15EF748-49DC-4F4B-8923-63B76EEADA39}">
+<ds:datastoreItem xmlns:ds="http://schemas.openxmlformats.org/officeDocument/2006/customXml" ds:itemID="{A24912A0-8321-40F9-9145-BE5FE731E2C5}">
   <ds:schemaRefs>
     <ds:schemaRef ds:uri="http://schemas.openxmlformats.org/officeDocument/2006/bibliography"/>
   </ds:schemaRefs>

</xml_diff>

<commit_message>
substantional bug fixes on Z07 beta release, including documentation updates.
</commit_message>
<xml_diff>
--- a/legacy/2018/Digital-AV.docx
+++ b/legacy/2018/Digital-AV.docx
@@ -13989,7 +13989,6 @@
                 <w:sz w:val="18"/>
                 <w:szCs w:val="18"/>
               </w:rPr>
-              <w:lastRenderedPageBreak/>
               <w:t>Particle</w:t>
             </w:r>
           </w:p>
@@ -15335,6 +15334,7 @@
         <w:ind w:left="0" w:right="-522" w:firstLine="0"/>
       </w:pPr>
       <w:r>
+        <w:lastRenderedPageBreak/>
         <w:t>AV</w:t>
       </w:r>
       <w:r>
@@ -18963,7 +18963,6 @@
         <w:rPr>
           <w:noProof/>
         </w:rPr>
-        <w:lastRenderedPageBreak/>
         <w:t>The ascii vari</w:t>
       </w:r>
       <w:r>
@@ -19112,6 +19111,7 @@
       <w:r>
         <w:t>-</w:t>
       </w:r>
+      <w:proofErr w:type="spellStart"/>
       <w:r>
         <w:t>Book</w:t>
       </w:r>
@@ -19119,8 +19119,12 @@
         <w:t>.</w:t>
       </w:r>
       <w:r>
-        <w:t>IX4</w:t>
-      </w:r>
+        <w:t>IX</w:t>
+      </w:r>
+      <w:r>
+        <w:t>I</w:t>
+      </w:r>
+      <w:proofErr w:type="spellEnd"/>
       <w:r>
         <w:t xml:space="preserve"> (</w:t>
       </w:r>
@@ -19159,7 +19163,7 @@
         <w:t xml:space="preserve"> </w:t>
       </w:r>
       <w:r>
-        <w:t>64</w:t>
+        <w:t>288</w:t>
       </w:r>
       <w:r>
         <w:t xml:space="preserve"> bits</w:t>
@@ -21381,6 +21385,8 @@
           <w:szCs w:val="10"/>
         </w:rPr>
       </w:pPr>
+      <w:bookmarkStart w:id="0" w:name="_GoBack"/>
+      <w:bookmarkEnd w:id="0"/>
     </w:p>
     <w:p>
       <w:pPr>
@@ -30189,7 +30195,7 @@
         </w:rPr>
         <w:tab/>
       </w:r>
-      <w:bookmarkStart w:id="0" w:name="_Hlk492216659"/>
+      <w:bookmarkStart w:id="1" w:name="_Hlk492216659"/>
       <w:r>
         <w:rPr>
           <w:sz w:val="20"/>
@@ -30945,7 +30951,7 @@
         </w:rPr>
       </w:pPr>
     </w:p>
-    <w:bookmarkEnd w:id="0"/>
+    <w:bookmarkEnd w:id="1"/>
     <w:p>
       <w:pPr>
         <w:spacing w:after="0" w:line="240" w:lineRule="auto"/>
@@ -32389,10 +32395,7 @@
     <w:sectPr>
       <w:headerReference w:type="even" r:id="rId37"/>
       <w:headerReference w:type="default" r:id="rId38"/>
-      <w:footerReference w:type="even" r:id="rId39"/>
-      <w:footerReference w:type="default" r:id="rId40"/>
-      <w:headerReference w:type="first" r:id="rId41"/>
-      <w:footerReference w:type="first" r:id="rId42"/>
+      <w:headerReference w:type="first" r:id="rId39"/>
       <w:pgSz w:w="15840" w:h="12240" w:orient="landscape"/>
       <w:pgMar w:top="1037" w:right="1166" w:bottom="576" w:left="1166" w:header="720" w:footer="720" w:gutter="0"/>
       <w:cols w:space="720"/>
@@ -32425,36 +32428,6 @@
     </w:p>
   </w:endnote>
 </w:endnotes>
-</file>
-
-<file path=word/footer1.xml><?xml version="1.0" encoding="utf-8"?>
-<w:ftr xmlns:wpc="http://schemas.microsoft.com/office/word/2010/wordprocessingCanvas" xmlns:mc="http://schemas.openxmlformats.org/markup-compatibility/2006" xmlns:o="urn:schemas-microsoft-com:office:office" xmlns:r="http://schemas.openxmlformats.org/officeDocument/2006/relationships" xmlns:m="http://schemas.openxmlformats.org/officeDocument/2006/math" xmlns:v="urn:schemas-microsoft-com:vml" xmlns:wp14="http://schemas.microsoft.com/office/word/2010/wordprocessingDrawing" xmlns:wp="http://schemas.openxmlformats.org/drawingml/2006/wordprocessingDrawing" xmlns:w10="urn:schemas-microsoft-com:office:word" xmlns:w="http://schemas.openxmlformats.org/wordprocessingml/2006/main" xmlns:w14="http://schemas.microsoft.com/office/word/2010/wordml" xmlns:w15="http://schemas.microsoft.com/office/word/2012/wordml" xmlns:wpg="http://schemas.microsoft.com/office/word/2010/wordprocessingGroup" xmlns:wpi="http://schemas.microsoft.com/office/word/2010/wordprocessingInk" xmlns:wne="http://schemas.microsoft.com/office/word/2006/wordml" xmlns:wps="http://schemas.microsoft.com/office/word/2010/wordprocessingShape" mc:Ignorable="w14 w15 wp14">
-  <w:p>
-    <w:pPr>
-      <w:pStyle w:val="Footer"/>
-    </w:pPr>
-  </w:p>
-</w:ftr>
-</file>
-
-<file path=word/footer2.xml><?xml version="1.0" encoding="utf-8"?>
-<w:ftr xmlns:wpc="http://schemas.microsoft.com/office/word/2010/wordprocessingCanvas" xmlns:mc="http://schemas.openxmlformats.org/markup-compatibility/2006" xmlns:o="urn:schemas-microsoft-com:office:office" xmlns:r="http://schemas.openxmlformats.org/officeDocument/2006/relationships" xmlns:m="http://schemas.openxmlformats.org/officeDocument/2006/math" xmlns:v="urn:schemas-microsoft-com:vml" xmlns:wp14="http://schemas.microsoft.com/office/word/2010/wordprocessingDrawing" xmlns:wp="http://schemas.openxmlformats.org/drawingml/2006/wordprocessingDrawing" xmlns:w10="urn:schemas-microsoft-com:office:word" xmlns:w="http://schemas.openxmlformats.org/wordprocessingml/2006/main" xmlns:w14="http://schemas.microsoft.com/office/word/2010/wordml" xmlns:w15="http://schemas.microsoft.com/office/word/2012/wordml" xmlns:wpg="http://schemas.microsoft.com/office/word/2010/wordprocessingGroup" xmlns:wpi="http://schemas.microsoft.com/office/word/2010/wordprocessingInk" xmlns:wne="http://schemas.microsoft.com/office/word/2006/wordml" xmlns:wps="http://schemas.microsoft.com/office/word/2010/wordprocessingShape" mc:Ignorable="w14 w15 wp14">
-  <w:p>
-    <w:pPr>
-      <w:pStyle w:val="Footer"/>
-    </w:pPr>
-  </w:p>
-</w:ftr>
-</file>
-
-<file path=word/footer3.xml><?xml version="1.0" encoding="utf-8"?>
-<w:ftr xmlns:wpc="http://schemas.microsoft.com/office/word/2010/wordprocessingCanvas" xmlns:mc="http://schemas.openxmlformats.org/markup-compatibility/2006" xmlns:o="urn:schemas-microsoft-com:office:office" xmlns:r="http://schemas.openxmlformats.org/officeDocument/2006/relationships" xmlns:m="http://schemas.openxmlformats.org/officeDocument/2006/math" xmlns:v="urn:schemas-microsoft-com:vml" xmlns:wp14="http://schemas.microsoft.com/office/word/2010/wordprocessingDrawing" xmlns:wp="http://schemas.openxmlformats.org/drawingml/2006/wordprocessingDrawing" xmlns:w10="urn:schemas-microsoft-com:office:word" xmlns:w="http://schemas.openxmlformats.org/wordprocessingml/2006/main" xmlns:w14="http://schemas.microsoft.com/office/word/2010/wordml" xmlns:w15="http://schemas.microsoft.com/office/word/2012/wordml" xmlns:wpg="http://schemas.microsoft.com/office/word/2010/wordprocessingGroup" xmlns:wpi="http://schemas.microsoft.com/office/word/2010/wordprocessingInk" xmlns:wne="http://schemas.microsoft.com/office/word/2006/wordml" xmlns:wps="http://schemas.microsoft.com/office/word/2010/wordprocessingShape" mc:Ignorable="w14 w15 wp14">
-  <w:p>
-    <w:pPr>
-      <w:pStyle w:val="Footer"/>
-    </w:pPr>
-  </w:p>
-</w:ftr>
 </file>
 
 <file path=word/footnotes.xml><?xml version="1.0" encoding="utf-8"?>
@@ -32833,7 +32806,7 @@
               <w:sz w:val="18"/>
               <w:szCs w:val="18"/>
             </w:rPr>
-            <w:t>K-71</w:t>
+            <w:t>K-7</w:t>
           </w:r>
           <w:r>
             <w:rPr>
@@ -32841,10 +32814,8 @@
               <w:sz w:val="18"/>
               <w:szCs w:val="18"/>
             </w:rPr>
-            <w:t>8</w:t>
+            <w:t>20</w:t>
           </w:r>
-          <w:bookmarkStart w:id="1" w:name="_GoBack"/>
-          <w:bookmarkEnd w:id="1"/>
         </w:p>
       </w:tc>
     </w:tr>
@@ -34736,7 +34707,7 @@
 </file>
 
 <file path=customXml/itemProps1.xml><?xml version="1.0" encoding="utf-8"?>
-<ds:datastoreItem xmlns:ds="http://schemas.openxmlformats.org/officeDocument/2006/customXml" ds:itemID="{A24912A0-8321-40F9-9145-BE5FE731E2C5}">
+<ds:datastoreItem xmlns:ds="http://schemas.openxmlformats.org/officeDocument/2006/customXml" ds:itemID="{AECE4E2B-DCEA-454D-B1C5-8BEAB7DDE716}">
   <ds:schemaRefs>
     <ds:schemaRef ds:uri="http://schemas.openxmlformats.org/officeDocument/2006/bibliography"/>
   </ds:schemaRefs>

</xml_diff>

<commit_message>
Refreshed to version K815 (backported from Z08)
</commit_message>
<xml_diff>
--- a/legacy/2018/Digital-AV.docx
+++ b/legacy/2018/Digital-AV.docx
@@ -4013,11 +4013,7 @@
           </mc:Choice>
           <mc:Fallback>
             <w:pict>
-              <v:shapetype w14:anchorId="12E3E7D2" id="_x0000_t202" coordsize="21600,21600" o:spt="202" path="m,l,21600r21600,l21600,xe">
-                <v:stroke joinstyle="miter"/>
-                <v:path gradientshapeok="t" o:connecttype="rect"/>
-              </v:shapetype>
-              <v:shape id="_x0000_s1028" type="#_x0000_t202" style="position:absolute;left:0;text-align:left;margin-left:2.7pt;margin-top:22.85pt;width:389.05pt;height:25.25pt;z-index:251663360;visibility:visible;mso-wrap-style:square;mso-width-percent:0;mso-height-percent:0;mso-wrap-distance-left:9pt;mso-wrap-distance-top:3.6pt;mso-wrap-distance-right:9pt;mso-wrap-distance-bottom:3.6pt;mso-position-horizontal:absolute;mso-position-horizontal-relative:margin;mso-position-vertical:absolute;mso-position-vertical-relative:text;mso-width-percent:0;mso-height-percent:0;mso-width-relative:margin;mso-height-relative:margin;v-text-anchor:top" o:gfxdata="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" stroked="f">
+              <v:shape w14:anchorId="12E3E7D2" id="_x0000_s1028" type="#_x0000_t202" style="position:absolute;left:0;text-align:left;margin-left:2.7pt;margin-top:22.85pt;width:389.05pt;height:25.25pt;z-index:251663360;visibility:visible;mso-wrap-style:square;mso-width-percent:0;mso-height-percent:0;mso-wrap-distance-left:9pt;mso-wrap-distance-top:3.6pt;mso-wrap-distance-right:9pt;mso-wrap-distance-bottom:3.6pt;mso-position-horizontal:absolute;mso-position-horizontal-relative:margin;mso-position-vertical:absolute;mso-position-vertical-relative:text;mso-width-percent:0;mso-height-percent:0;mso-width-relative:margin;mso-height-relative:margin;v-text-anchor:top" o:gfxdata="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" stroked="f">
                 <v:textbox inset="0,0,0,0">
                   <w:txbxContent>
                     <w:p>
@@ -8656,7 +8652,6 @@
                                 <w:szCs w:val="44"/>
                               </w:rPr>
                             </w:pPr>
-                            <w:bookmarkStart w:id="0" w:name="_GoBack"/>
                             <w:r>
                               <w:rPr>
                                 <w:rFonts w:ascii="Times New Roman" w:hAnsi="Times New Roman" w:cs="Times New Roman"/>
@@ -8689,7 +8684,6 @@
                               </w:rPr>
                               <w:t>)</w:t>
                             </w:r>
-                            <w:bookmarkEnd w:id="0"/>
                           </w:p>
                         </w:txbxContent>
                       </wps:txbx>
@@ -8721,7 +8715,6 @@
                           <w:szCs w:val="44"/>
                         </w:rPr>
                       </w:pPr>
-                      <w:bookmarkStart w:id="1" w:name="_GoBack"/>
                       <w:r>
                         <w:rPr>
                           <w:rFonts w:ascii="Times New Roman" w:hAnsi="Times New Roman" w:cs="Times New Roman"/>
@@ -8754,7 +8747,6 @@
                         </w:rPr>
                         <w:t>)</w:t>
                       </w:r>
-                      <w:bookmarkEnd w:id="1"/>
                     </w:p>
                   </w:txbxContent>
                 </v:textbox>
@@ -21671,7 +21663,11 @@
           </mc:Choice>
           <mc:Fallback>
             <w:pict>
-              <v:shape w14:anchorId="373D0D0E" id="Text Box 7" o:spid="_x0000_s1035" type="#_x0000_t202" style="position:absolute;margin-left:146.45pt;margin-top:363.35pt;width:546.7pt;height:25.8pt;z-index:251679744;visibility:visible;mso-wrap-style:square;mso-width-percent:0;mso-height-percent:0;mso-wrap-distance-left:9pt;mso-wrap-distance-top:3.6pt;mso-wrap-distance-right:9pt;mso-wrap-distance-bottom:3.6pt;mso-position-horizontal:absolute;mso-position-horizontal-relative:margin;mso-position-vertical:absolute;mso-position-vertical-relative:page;mso-width-percent:0;mso-height-percent:0;mso-width-relative:margin;mso-height-relative:margin;v-text-anchor:top" o:gfxdata="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" stroked="f">
+              <v:shapetype w14:anchorId="373D0D0E" id="_x0000_t202" coordsize="21600,21600" o:spt="202" path="m,l,21600r21600,l21600,xe">
+                <v:stroke joinstyle="miter"/>
+                <v:path gradientshapeok="t" o:connecttype="rect"/>
+              </v:shapetype>
+              <v:shape id="Text Box 7" o:spid="_x0000_s1035" type="#_x0000_t202" style="position:absolute;margin-left:146.45pt;margin-top:363.35pt;width:546.7pt;height:25.8pt;z-index:251679744;visibility:visible;mso-wrap-style:square;mso-width-percent:0;mso-height-percent:0;mso-wrap-distance-left:9pt;mso-wrap-distance-top:3.6pt;mso-wrap-distance-right:9pt;mso-wrap-distance-bottom:3.6pt;mso-position-horizontal:absolute;mso-position-horizontal-relative:margin;mso-position-vertical:absolute;mso-position-vertical-relative:page;mso-width-percent:0;mso-height-percent:0;mso-width-relative:margin;mso-height-relative:margin;v-text-anchor:top" o:gfxdata="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" stroked="f">
                 <v:textbox inset="0,0,0,0">
                   <w:txbxContent>
                     <w:tbl>
@@ -29397,7 +29393,10 @@
         <w:t>.</w:t>
       </w:r>
       <w:r>
-        <w:t>K715</w:t>
+        <w:t>K8</w:t>
+      </w:r>
+      <w:r>
+        <w:t>15</w:t>
       </w:r>
       <w:r>
         <w:t>)</w:t>
@@ -29811,93 +29810,221 @@
           <w:sz w:val="20"/>
           <w:szCs w:val="20"/>
         </w:rPr>
-        <w:t>As of the #K715</w:t>
+        <w:t xml:space="preserve">As of the </w:t>
       </w:r>
       <w:r>
         <w:rPr>
           <w:sz w:val="20"/>
           <w:szCs w:val="20"/>
         </w:rPr>
-        <w:t xml:space="preserve"> release, </w:t>
+        <w:t>K</w:t>
       </w:r>
       <w:r>
         <w:rPr>
           <w:sz w:val="20"/>
           <w:szCs w:val="20"/>
         </w:rPr>
-        <w:t>Part-of-speech (POS) bits in</w:t>
+        <w:t>-</w:t>
       </w:r>
       <w:r>
         <w:rPr>
           <w:sz w:val="20"/>
           <w:szCs w:val="20"/>
         </w:rPr>
-        <w:t xml:space="preserve"> AV-Writ.DX3 </w:t>
-      </w:r>
+        <w:t>8</w:t>
+      </w:r>
+      <w:bookmarkStart w:id="0" w:name="_GoBack"/>
+      <w:bookmarkEnd w:id="0"/>
       <w:r>
         <w:rPr>
           <w:sz w:val="20"/>
           <w:szCs w:val="20"/>
         </w:rPr>
-        <w:t>&amp; AV-Writ.DX8 are</w:t>
+        <w:t>15</w:t>
       </w:r>
       <w:r>
         <w:rPr>
           <w:sz w:val="20"/>
           <w:szCs w:val="20"/>
         </w:rPr>
-        <w:t xml:space="preserve"> </w:t>
+        <w:t xml:space="preserve"> release, </w:t>
       </w:r>
       <w:r>
         <w:rPr>
           <w:sz w:val="20"/>
           <w:szCs w:val="20"/>
         </w:rPr>
-        <w:t xml:space="preserve">obtained from </w:t>
-      </w:r>
-      <w:proofErr w:type="spellStart"/>
+        <w:t>Part-of-speech (POS) bits in</w:t>
+      </w:r>
       <w:r>
         <w:rPr>
           <w:sz w:val="20"/>
           <w:szCs w:val="20"/>
         </w:rPr>
-        <w:t>MorpAdorner</w:t>
-      </w:r>
-      <w:proofErr w:type="spellEnd"/>
+        <w:t xml:space="preserve"> AV-Writ.DX3 </w:t>
+      </w:r>
       <w:r>
         <w:rPr>
           <w:sz w:val="20"/>
           <w:szCs w:val="20"/>
         </w:rPr>
-        <w:t xml:space="preserve"> and inherit the bitwise definitions of the R701 revision</w:t>
+        <w:t>&amp; AV-Writ.DX8 are</w:t>
       </w:r>
       <w:r>
         <w:rPr>
           <w:sz w:val="20"/>
           <w:szCs w:val="20"/>
         </w:rPr>
-        <w:t xml:space="preserve">. </w:t>
+        <w:t xml:space="preserve"> </w:t>
       </w:r>
       <w:r>
         <w:rPr>
           <w:sz w:val="20"/>
           <w:szCs w:val="20"/>
         </w:rPr>
-        <w:t>In fact, all of the AV-Writ.* files are a back-port from the newer R07 SDK which is a bit more feature rich than this older SDK</w:t>
-      </w:r>
+        <w:t xml:space="preserve">obtained from </w:t>
+      </w:r>
+      <w:proofErr w:type="spellStart"/>
       <w:r>
         <w:rPr>
           <w:sz w:val="20"/>
           <w:szCs w:val="20"/>
         </w:rPr>
-        <w:t xml:space="preserve">.  </w:t>
-      </w:r>
+        <w:t>MorpAdorner</w:t>
+      </w:r>
+      <w:proofErr w:type="spellEnd"/>
       <w:r>
         <w:rPr>
           <w:sz w:val="20"/>
           <w:szCs w:val="20"/>
         </w:rPr>
-        <w:t xml:space="preserve">To be clear, this SDK revision is equally trustworthy to the emerging new R-series SDK.  The R-Series SDK just uses a refreshed versioning scheme, has way more features, and represents the next generation of this SDK.  Still, several of the files retain the formats specified in this current SDK. Learn more about the R07 Digital-AV on </w:t>
+        <w:t xml:space="preserve"> and inherit the bitwise definitions of the </w:t>
+      </w:r>
+      <w:r>
+        <w:rPr>
+          <w:sz w:val="20"/>
+          <w:szCs w:val="20"/>
+        </w:rPr>
+        <w:t>Z08</w:t>
+      </w:r>
+      <w:r>
+        <w:rPr>
+          <w:sz w:val="20"/>
+          <w:szCs w:val="20"/>
+        </w:rPr>
+        <w:t xml:space="preserve"> revision</w:t>
+      </w:r>
+      <w:r>
+        <w:rPr>
+          <w:sz w:val="20"/>
+          <w:szCs w:val="20"/>
+        </w:rPr>
+        <w:t xml:space="preserve">. </w:t>
+      </w:r>
+      <w:r>
+        <w:rPr>
+          <w:sz w:val="20"/>
+          <w:szCs w:val="20"/>
+        </w:rPr>
+        <w:t xml:space="preserve">In fact, all of the AV-Writ.* files are a back-port from the newer </w:t>
+      </w:r>
+      <w:r>
+        <w:rPr>
+          <w:sz w:val="20"/>
+          <w:szCs w:val="20"/>
+        </w:rPr>
+        <w:t>Z-Series</w:t>
+      </w:r>
+      <w:r>
+        <w:rPr>
+          <w:sz w:val="20"/>
+          <w:szCs w:val="20"/>
+        </w:rPr>
+        <w:t xml:space="preserve"> SDK which is a bit more feature rich than this older SDK</w:t>
+      </w:r>
+      <w:r>
+        <w:rPr>
+          <w:sz w:val="20"/>
+          <w:szCs w:val="20"/>
+        </w:rPr>
+        <w:t xml:space="preserve">.  </w:t>
+      </w:r>
+      <w:r>
+        <w:rPr>
+          <w:sz w:val="20"/>
+          <w:szCs w:val="20"/>
+        </w:rPr>
+        <w:t xml:space="preserve">To be clear, this SDK revision is equally trustworthy to the emerging new R-series SDK.  The R-Series SDK </w:t>
+      </w:r>
+      <w:r>
+        <w:rPr>
+          <w:sz w:val="20"/>
+          <w:szCs w:val="20"/>
+        </w:rPr>
+        <w:t>just uses revised version numbering; it has way more features;</w:t>
+      </w:r>
+      <w:r>
+        <w:rPr>
+          <w:sz w:val="20"/>
+          <w:szCs w:val="20"/>
+        </w:rPr>
+        <w:t xml:space="preserve"> and</w:t>
+      </w:r>
+      <w:r>
+        <w:rPr>
+          <w:sz w:val="20"/>
+          <w:szCs w:val="20"/>
+        </w:rPr>
+        <w:t xml:space="preserve"> it</w:t>
+      </w:r>
+      <w:r>
+        <w:rPr>
+          <w:sz w:val="20"/>
+          <w:szCs w:val="20"/>
+        </w:rPr>
+        <w:t xml:space="preserve"> represents the next generation of this SDK.  Still,</w:t>
+      </w:r>
+      <w:r>
+        <w:rPr>
+          <w:sz w:val="20"/>
+          <w:szCs w:val="20"/>
+        </w:rPr>
+        <w:t xml:space="preserve"> several of the files retain</w:t>
+      </w:r>
+      <w:r>
+        <w:rPr>
+          <w:sz w:val="20"/>
+          <w:szCs w:val="20"/>
+        </w:rPr>
+        <w:t xml:space="preserve"> formats s</w:t>
+      </w:r>
+      <w:r>
+        <w:rPr>
+          <w:sz w:val="20"/>
+          <w:szCs w:val="20"/>
+        </w:rPr>
+        <w:t xml:space="preserve">pecified in this </w:t>
+      </w:r>
+      <w:r>
+        <w:rPr>
+          <w:sz w:val="20"/>
+          <w:szCs w:val="20"/>
+        </w:rPr>
+        <w:t>SDK. Learn more about the R</w:t>
+      </w:r>
+      <w:r>
+        <w:rPr>
+          <w:sz w:val="20"/>
+          <w:szCs w:val="20"/>
+        </w:rPr>
+        <w:t xml:space="preserve">-Series edition of </w:t>
+      </w:r>
+      <w:r>
+        <w:rPr>
+          <w:sz w:val="20"/>
+          <w:szCs w:val="20"/>
+        </w:rPr>
+        <w:t xml:space="preserve">Digital-AV on </w:t>
       </w:r>
       <w:proofErr w:type="spellStart"/>
       <w:r>
@@ -29997,7 +30124,7 @@
         </w:rPr>
         <w:tab/>
       </w:r>
-      <w:bookmarkStart w:id="2" w:name="_Hlk492216659"/>
+      <w:bookmarkStart w:id="1" w:name="_Hlk492216659"/>
       <w:r>
         <w:rPr>
           <w:sz w:val="20"/>
@@ -30404,7 +30531,21 @@
           <w:sz w:val="20"/>
           <w:szCs w:val="20"/>
         </w:rPr>
-        <w:t xml:space="preserve">  Y=K is expected to be the last revision in this SDK edition, as the new R-series SDK uses an updated versioning scheme.</w:t>
+        <w:t xml:space="preserve">  Y=K is expected to be the last revision in this SDK edition, as the new R-serie</w:t>
+      </w:r>
+      <w:r>
+        <w:rPr>
+          <w:sz w:val="20"/>
+          <w:szCs w:val="20"/>
+        </w:rPr>
+        <w:t>s SDK uses an updated version numbering</w:t>
+      </w:r>
+      <w:r>
+        <w:rPr>
+          <w:sz w:val="20"/>
+          <w:szCs w:val="20"/>
+        </w:rPr>
+        <w:t xml:space="preserve"> scheme.</w:t>
       </w:r>
     </w:p>
     <w:p>
@@ -30753,7 +30894,7 @@
         </w:rPr>
       </w:pPr>
     </w:p>
-    <w:bookmarkEnd w:id="2"/>
+    <w:bookmarkEnd w:id="1"/>
     <w:p>
       <w:pPr>
         <w:spacing w:after="0" w:line="240" w:lineRule="auto"/>
@@ -30852,7 +30993,7 @@
           </mc:Choice>
           <mc:Fallback>
             <w:pict>
-              <v:shape w14:anchorId="7FECA53D" id="_x0000_s1037" type="#_x0000_t202" style="position:absolute;margin-left:517.15pt;margin-top:177.8pt;width:153.2pt;height:19.2pt;z-index:251693056;visibility:visible;mso-wrap-style:square;mso-width-percent:0;mso-height-percent:0;mso-wrap-distance-left:9pt;mso-wrap-distance-top:3.6pt;mso-wrap-distance-right:9pt;mso-wrap-distance-bottom:3.6pt;mso-position-horizontal:absolute;mso-position-horizontal-relative:text;mso-position-vertical:absolute;mso-position-vertical-relative:text;mso-width-percent:0;mso-height-percent:0;mso-width-relative:margin;mso-height-relative:margin;v-text-anchor:top" o:gfxdata="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" stroked="f">
+              <v:shape w14:anchorId="7FECA53D" id="_x0000_s1036" type="#_x0000_t202" style="position:absolute;margin-left:517.15pt;margin-top:177.8pt;width:153.2pt;height:19.2pt;z-index:251693056;visibility:visible;mso-wrap-style:square;mso-width-percent:0;mso-height-percent:0;mso-wrap-distance-left:9pt;mso-wrap-distance-top:3.6pt;mso-wrap-distance-right:9pt;mso-wrap-distance-bottom:3.6pt;mso-position-horizontal:absolute;mso-position-horizontal-relative:text;mso-position-vertical:absolute;mso-position-vertical-relative:text;mso-width-percent:0;mso-height-percent:0;mso-width-relative:margin;mso-height-relative:margin;v-text-anchor:top" o:gfxdata="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" stroked="f">
                 <v:textbox>
                   <w:txbxContent>
                     <w:p>
@@ -32154,7 +32295,7 @@
           </mc:Choice>
           <mc:Fallback>
             <w:pict>
-              <v:shape w14:anchorId="3A4AB38A" id="_x0000_s1038" type="#_x0000_t202" style="position:absolute;margin-left:458.05pt;margin-top:401.9pt;width:216.65pt;height:52.85pt;z-index:251687936;visibility:visible;mso-wrap-style:square;mso-width-percent:0;mso-height-percent:0;mso-wrap-distance-left:9pt;mso-wrap-distance-top:3.6pt;mso-wrap-distance-right:9pt;mso-wrap-distance-bottom:3.6pt;mso-position-horizontal:absolute;mso-position-horizontal-relative:margin;mso-position-vertical:absolute;mso-position-vertical-relative:page;mso-width-percent:0;mso-height-percent:0;mso-width-relative:margin;mso-height-relative:margin;v-text-anchor:top" o:gfxdata="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" strokecolor="#4472c4 [3204]" strokeweight="1.25pt">
+              <v:shape w14:anchorId="3A4AB38A" id="_x0000_s1037" type="#_x0000_t202" style="position:absolute;margin-left:458.05pt;margin-top:401.9pt;width:216.65pt;height:52.85pt;z-index:251687936;visibility:visible;mso-wrap-style:square;mso-width-percent:0;mso-height-percent:0;mso-wrap-distance-left:9pt;mso-wrap-distance-top:3.6pt;mso-wrap-distance-right:9pt;mso-wrap-distance-bottom:3.6pt;mso-position-horizontal:absolute;mso-position-horizontal-relative:margin;mso-position-vertical:absolute;mso-position-vertical-relative:page;mso-width-percent:0;mso-height-percent:0;mso-width-relative:margin;mso-height-relative:margin;v-text-anchor:top" o:gfxdata="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" strokecolor="#4472c4 [3204]" strokeweight="1.25pt">
                 <v:textbox>
                   <w:txbxContent>
                     <w:p>
@@ -32386,21 +32527,7 @@
               <w:rFonts w:ascii="Times New Roman" w:eastAsia="Times New Roman" w:hAnsi="Times New Roman" w:cs="Times New Roman"/>
               <w:sz w:val="40"/>
             </w:rPr>
-            <w:t>Digital AV –</w:t>
-          </w:r>
-          <w:r>
-            <w:rPr>
-              <w:rFonts w:ascii="Times New Roman" w:eastAsia="Times New Roman" w:hAnsi="Times New Roman" w:cs="Times New Roman"/>
-              <w:sz w:val="40"/>
-            </w:rPr>
-            <w:t xml:space="preserve"> </w:t>
-          </w:r>
-          <w:r>
-            <w:rPr>
-              <w:rFonts w:ascii="Times New Roman" w:eastAsia="Times New Roman" w:hAnsi="Times New Roman" w:cs="Times New Roman"/>
-              <w:sz w:val="40"/>
-            </w:rPr>
-            <w:t>Record layouts &amp; File inventory</w:t>
+            <w:t>Digital AV – Record layouts &amp; File inventory</w:t>
           </w:r>
         </w:p>
         <w:p>
@@ -32423,7 +32550,14 @@
               <w:rFonts w:ascii="Times New Roman" w:eastAsia="Times New Roman" w:hAnsi="Times New Roman" w:cs="Times New Roman"/>
               <w:sz w:val="28"/>
             </w:rPr>
-            <w:t>Revision: K-715</w:t>
+            <w:t>Revision: K-8</w:t>
+          </w:r>
+          <w:r>
+            <w:rPr>
+              <w:rFonts w:ascii="Times New Roman" w:eastAsia="Times New Roman" w:hAnsi="Times New Roman" w:cs="Times New Roman"/>
+              <w:sz w:val="28"/>
+            </w:rPr>
+            <w:t>15</w:t>
           </w:r>
           <w:r>
             <w:rPr>
@@ -32495,7 +32629,23 @@
               <w:sz w:val="18"/>
               <w:szCs w:val="18"/>
             </w:rPr>
-            <w:t>K-715</w:t>
+            <w:t>K-</w:t>
+          </w:r>
+          <w:r>
+            <w:rPr>
+              <w:rFonts w:ascii="Consolas" w:eastAsia="Times New Roman" w:hAnsi="Consolas" w:cs="Times New Roman"/>
+              <w:sz w:val="18"/>
+              <w:szCs w:val="18"/>
+            </w:rPr>
+            <w:t>8</w:t>
+          </w:r>
+          <w:r>
+            <w:rPr>
+              <w:rFonts w:ascii="Consolas" w:eastAsia="Times New Roman" w:hAnsi="Consolas" w:cs="Times New Roman"/>
+              <w:sz w:val="18"/>
+              <w:szCs w:val="18"/>
+            </w:rPr>
+            <w:t>15</w:t>
           </w:r>
         </w:p>
         <w:p>
@@ -32608,7 +32758,7 @@
               <w:sz w:val="18"/>
               <w:szCs w:val="18"/>
             </w:rPr>
-            <w:t>K-</w:t>
+            <w:t>K-8</w:t>
           </w:r>
           <w:r>
             <w:rPr>
@@ -32616,7 +32766,15 @@
               <w:sz w:val="18"/>
               <w:szCs w:val="18"/>
             </w:rPr>
-            <w:t>802</w:t>
+            <w:t>1</w:t>
+          </w:r>
+          <w:r>
+            <w:rPr>
+              <w:rFonts w:ascii="Consolas" w:eastAsia="Times New Roman" w:hAnsi="Consolas" w:cs="Times New Roman"/>
+              <w:sz w:val="18"/>
+              <w:szCs w:val="18"/>
+            </w:rPr>
+            <w:t>6</w:t>
           </w:r>
         </w:p>
       </w:tc>
@@ -34509,7 +34667,7 @@
 </file>
 
 <file path=customXml/itemProps1.xml><?xml version="1.0" encoding="utf-8"?>
-<ds:datastoreItem xmlns:ds="http://schemas.openxmlformats.org/officeDocument/2006/customXml" ds:itemID="{6E71A747-E6AA-4BCA-B73B-B20CE71F1473}">
+<ds:datastoreItem xmlns:ds="http://schemas.openxmlformats.org/officeDocument/2006/customXml" ds:itemID="{F4ACA85F-6F56-4F9F-8E97-11856C280716}">
   <ds:schemaRefs>
     <ds:schemaRef ds:uri="http://schemas.openxmlformats.org/officeDocument/2006/bibliography"/>
   </ds:schemaRefs>

</xml_diff>

<commit_message>
Refresh of SDK to Z08h and K817
</commit_message>
<xml_diff>
--- a/legacy/2018/Digital-AV.docx
+++ b/legacy/2018/Digital-AV.docx
@@ -13991,6 +13991,7 @@
                 <w:sz w:val="18"/>
                 <w:szCs w:val="18"/>
               </w:rPr>
+              <w:lastRenderedPageBreak/>
               <w:t>Particle</w:t>
             </w:r>
           </w:p>
@@ -15336,7 +15337,6 @@
         <w:ind w:left="0" w:right="-522" w:firstLine="0"/>
       </w:pPr>
       <w:r>
-        <w:lastRenderedPageBreak/>
         <w:t>AV</w:t>
       </w:r>
       <w:r>
@@ -18965,6 +18965,7 @@
         <w:rPr>
           <w:noProof/>
         </w:rPr>
+        <w:lastRenderedPageBreak/>
         <w:t>The ascii vari</w:t>
       </w:r>
       <w:r>
@@ -29833,8 +29834,6 @@
         </w:rPr>
         <w:t>8</w:t>
       </w:r>
-      <w:bookmarkStart w:id="0" w:name="_GoBack"/>
-      <w:bookmarkEnd w:id="0"/>
       <w:r>
         <w:rPr>
           <w:sz w:val="20"/>
@@ -30124,7 +30123,7 @@
         </w:rPr>
         <w:tab/>
       </w:r>
-      <w:bookmarkStart w:id="1" w:name="_Hlk492216659"/>
+      <w:bookmarkStart w:id="0" w:name="_Hlk492216659"/>
       <w:r>
         <w:rPr>
           <w:sz w:val="20"/>
@@ -30894,7 +30893,7 @@
         </w:rPr>
       </w:pPr>
     </w:p>
-    <w:bookmarkEnd w:id="1"/>
+    <w:bookmarkEnd w:id="0"/>
     <w:p>
       <w:pPr>
         <w:spacing w:after="0" w:line="240" w:lineRule="auto"/>
@@ -32338,7 +32337,10 @@
     <w:sectPr>
       <w:headerReference w:type="even" r:id="rId35"/>
       <w:headerReference w:type="default" r:id="rId36"/>
-      <w:headerReference w:type="first" r:id="rId37"/>
+      <w:footerReference w:type="even" r:id="rId37"/>
+      <w:footerReference w:type="default" r:id="rId38"/>
+      <w:headerReference w:type="first" r:id="rId39"/>
+      <w:footerReference w:type="first" r:id="rId40"/>
       <w:pgSz w:w="15840" w:h="12240" w:orient="landscape"/>
       <w:pgMar w:top="1037" w:right="1166" w:bottom="576" w:left="1166" w:header="720" w:footer="720" w:gutter="0"/>
       <w:cols w:space="720"/>
@@ -32371,6 +32373,36 @@
     </w:p>
   </w:endnote>
 </w:endnotes>
+</file>
+
+<file path=word/footer1.xml><?xml version="1.0" encoding="utf-8"?>
+<w:ftr xmlns:wpc="http://schemas.microsoft.com/office/word/2010/wordprocessingCanvas" xmlns:mc="http://schemas.openxmlformats.org/markup-compatibility/2006" xmlns:o="urn:schemas-microsoft-com:office:office" xmlns:r="http://schemas.openxmlformats.org/officeDocument/2006/relationships" xmlns:m="http://schemas.openxmlformats.org/officeDocument/2006/math" xmlns:v="urn:schemas-microsoft-com:vml" xmlns:wp14="http://schemas.microsoft.com/office/word/2010/wordprocessingDrawing" xmlns:wp="http://schemas.openxmlformats.org/drawingml/2006/wordprocessingDrawing" xmlns:w10="urn:schemas-microsoft-com:office:word" xmlns:w="http://schemas.openxmlformats.org/wordprocessingml/2006/main" xmlns:w14="http://schemas.microsoft.com/office/word/2010/wordml" xmlns:w15="http://schemas.microsoft.com/office/word/2012/wordml" xmlns:wpg="http://schemas.microsoft.com/office/word/2010/wordprocessingGroup" xmlns:wpi="http://schemas.microsoft.com/office/word/2010/wordprocessingInk" xmlns:wne="http://schemas.microsoft.com/office/word/2006/wordml" xmlns:wps="http://schemas.microsoft.com/office/word/2010/wordprocessingShape" mc:Ignorable="w14 w15 wp14">
+  <w:p>
+    <w:pPr>
+      <w:pStyle w:val="Footer"/>
+    </w:pPr>
+  </w:p>
+</w:ftr>
+</file>
+
+<file path=word/footer2.xml><?xml version="1.0" encoding="utf-8"?>
+<w:ftr xmlns:wpc="http://schemas.microsoft.com/office/word/2010/wordprocessingCanvas" xmlns:mc="http://schemas.openxmlformats.org/markup-compatibility/2006" xmlns:o="urn:schemas-microsoft-com:office:office" xmlns:r="http://schemas.openxmlformats.org/officeDocument/2006/relationships" xmlns:m="http://schemas.openxmlformats.org/officeDocument/2006/math" xmlns:v="urn:schemas-microsoft-com:vml" xmlns:wp14="http://schemas.microsoft.com/office/word/2010/wordprocessingDrawing" xmlns:wp="http://schemas.openxmlformats.org/drawingml/2006/wordprocessingDrawing" xmlns:w10="urn:schemas-microsoft-com:office:word" xmlns:w="http://schemas.openxmlformats.org/wordprocessingml/2006/main" xmlns:w14="http://schemas.microsoft.com/office/word/2010/wordml" xmlns:w15="http://schemas.microsoft.com/office/word/2012/wordml" xmlns:wpg="http://schemas.microsoft.com/office/word/2010/wordprocessingGroup" xmlns:wpi="http://schemas.microsoft.com/office/word/2010/wordprocessingInk" xmlns:wne="http://schemas.microsoft.com/office/word/2006/wordml" xmlns:wps="http://schemas.microsoft.com/office/word/2010/wordprocessingShape" mc:Ignorable="w14 w15 wp14">
+  <w:p>
+    <w:pPr>
+      <w:pStyle w:val="Footer"/>
+    </w:pPr>
+  </w:p>
+</w:ftr>
+</file>
+
+<file path=word/footer3.xml><?xml version="1.0" encoding="utf-8"?>
+<w:ftr xmlns:wpc="http://schemas.microsoft.com/office/word/2010/wordprocessingCanvas" xmlns:mc="http://schemas.openxmlformats.org/markup-compatibility/2006" xmlns:o="urn:schemas-microsoft-com:office:office" xmlns:r="http://schemas.openxmlformats.org/officeDocument/2006/relationships" xmlns:m="http://schemas.openxmlformats.org/officeDocument/2006/math" xmlns:v="urn:schemas-microsoft-com:vml" xmlns:wp14="http://schemas.microsoft.com/office/word/2010/wordprocessingDrawing" xmlns:wp="http://schemas.openxmlformats.org/drawingml/2006/wordprocessingDrawing" xmlns:w10="urn:schemas-microsoft-com:office:word" xmlns:w="http://schemas.openxmlformats.org/wordprocessingml/2006/main" xmlns:w14="http://schemas.microsoft.com/office/word/2010/wordml" xmlns:w15="http://schemas.microsoft.com/office/word/2012/wordml" xmlns:wpg="http://schemas.microsoft.com/office/word/2010/wordprocessingGroup" xmlns:wpi="http://schemas.microsoft.com/office/word/2010/wordprocessingInk" xmlns:wne="http://schemas.microsoft.com/office/word/2006/wordml" xmlns:wps="http://schemas.microsoft.com/office/word/2010/wordprocessingShape" mc:Ignorable="w14 w15 wp14">
+  <w:p>
+    <w:pPr>
+      <w:pStyle w:val="Footer"/>
+    </w:pPr>
+  </w:p>
+</w:ftr>
 </file>
 
 <file path=word/footnotes.xml><?xml version="1.0" encoding="utf-8"?>
@@ -32550,15 +32582,24 @@
               <w:rFonts w:ascii="Times New Roman" w:eastAsia="Times New Roman" w:hAnsi="Times New Roman" w:cs="Times New Roman"/>
               <w:sz w:val="28"/>
             </w:rPr>
-            <w:t>Revision: K-8</w:t>
+            <w:t xml:space="preserve">Revision: </w:t>
           </w:r>
           <w:r>
             <w:rPr>
               <w:rFonts w:ascii="Times New Roman" w:eastAsia="Times New Roman" w:hAnsi="Times New Roman" w:cs="Times New Roman"/>
               <w:sz w:val="28"/>
             </w:rPr>
-            <w:t>15</w:t>
+            <w:t>K-8</w:t>
           </w:r>
+          <w:r>
+            <w:rPr>
+              <w:rFonts w:ascii="Times New Roman" w:eastAsia="Times New Roman" w:hAnsi="Times New Roman" w:cs="Times New Roman"/>
+              <w:sz w:val="28"/>
+            </w:rPr>
+            <w:t>17</w:t>
+          </w:r>
+          <w:bookmarkStart w:id="1" w:name="_GoBack"/>
+          <w:bookmarkEnd w:id="1"/>
           <w:r>
             <w:rPr>
               <w:rFonts w:ascii="Times New Roman" w:eastAsia="Times New Roman" w:hAnsi="Times New Roman" w:cs="Times New Roman"/>
@@ -32645,7 +32686,7 @@
               <w:sz w:val="18"/>
               <w:szCs w:val="18"/>
             </w:rPr>
-            <w:t>15</w:t>
+            <w:t>17</w:t>
           </w:r>
         </w:p>
         <w:p>
@@ -32774,7 +32815,7 @@
               <w:sz w:val="18"/>
               <w:szCs w:val="18"/>
             </w:rPr>
-            <w:t>6</w:t>
+            <w:t>7</w:t>
           </w:r>
         </w:p>
       </w:tc>
@@ -34667,7 +34708,7 @@
 </file>
 
 <file path=customXml/itemProps1.xml><?xml version="1.0" encoding="utf-8"?>
-<ds:datastoreItem xmlns:ds="http://schemas.openxmlformats.org/officeDocument/2006/customXml" ds:itemID="{F4ACA85F-6F56-4F9F-8E97-11856C280716}">
+<ds:datastoreItem xmlns:ds="http://schemas.openxmlformats.org/officeDocument/2006/customXml" ds:itemID="{17025755-05DB-4DBD-B7A2-EDDB951AC5A3}">
   <ds:schemaRefs>
     <ds:schemaRef ds:uri="http://schemas.openxmlformats.org/officeDocument/2006/bibliography"/>
   </ds:schemaRefs>

</xml_diff>

<commit_message>
Updated SDK document to K818
</commit_message>
<xml_diff>
--- a/legacy/2018/Digital-AV.docx
+++ b/legacy/2018/Digital-AV.docx
@@ -5,7 +5,7 @@
     <w:tbl>
       <w:tblPr>
         <w:tblStyle w:val="TableGrid"/>
-        <w:tblpPr w:leftFromText="180" w:rightFromText="180" w:vertAnchor="text" w:horzAnchor="page" w:tblpX="1273" w:tblpY="630"/>
+        <w:tblpPr w:leftFromText="187" w:rightFromText="187" w:vertAnchor="text" w:horzAnchor="page" w:tblpX="1268" w:tblpY="563"/>
         <w:tblW w:w="7635" w:type="dxa"/>
         <w:tblInd w:w="0" w:type="dxa"/>
         <w:tblCellMar>
@@ -2130,6 +2130,8 @@
         </w:rPr>
         <w:t xml:space="preserve"> </w:t>
       </w:r>
+      <w:bookmarkStart w:id="0" w:name="_GoBack"/>
+      <w:bookmarkEnd w:id="0"/>
     </w:p>
     <w:tbl>
       <w:tblPr>
@@ -6978,15 +6980,15 @@
         <w:tblStyle w:val="TableGrid"/>
         <w:tblpPr w:leftFromText="187" w:rightFromText="187" w:vertAnchor="text" w:horzAnchor="margin" w:tblpY="1755"/>
         <w:tblOverlap w:val="never"/>
-        <w:tblW w:w="4215" w:type="dxa"/>
+        <w:tblW w:w="4035" w:type="dxa"/>
         <w:tblInd w:w="0" w:type="dxa"/>
         <w:tblLook w:val="04A0" w:firstRow="1" w:lastRow="0" w:firstColumn="1" w:lastColumn="0" w:noHBand="0" w:noVBand="1"/>
       </w:tblPr>
       <w:tblGrid>
         <w:gridCol w:w="113"/>
-        <w:gridCol w:w="2077"/>
-        <w:gridCol w:w="109"/>
-        <w:gridCol w:w="1916"/>
+        <w:gridCol w:w="1672"/>
+        <w:gridCol w:w="20"/>
+        <w:gridCol w:w="2230"/>
       </w:tblGrid>
       <w:tr>
         <w:trPr>
@@ -6994,7 +6996,7 @@
         </w:trPr>
         <w:tc>
           <w:tcPr>
-            <w:tcW w:w="2190" w:type="dxa"/>
+            <w:tcW w:w="1785" w:type="dxa"/>
             <w:gridSpan w:val="2"/>
             <w:tcBorders>
               <w:top w:val="single" w:sz="12" w:space="0" w:color="000000"/>
@@ -7030,7 +7032,7 @@
         </w:tc>
         <w:tc>
           <w:tcPr>
-            <w:tcW w:w="109" w:type="dxa"/>
+            <w:tcW w:w="20" w:type="dxa"/>
             <w:tcBorders>
               <w:top w:val="single" w:sz="12" w:space="0" w:color="000000"/>
               <w:left w:val="nil"/>
@@ -7044,7 +7046,7 @@
         </w:tc>
         <w:tc>
           <w:tcPr>
-            <w:tcW w:w="1916" w:type="dxa"/>
+            <w:tcW w:w="2230" w:type="dxa"/>
             <w:tcBorders>
               <w:top w:val="single" w:sz="12" w:space="0" w:color="000000"/>
               <w:left w:val="single" w:sz="4" w:space="0" w:color="FFFFFF"/>
@@ -7096,7 +7098,7 @@
         </w:tc>
         <w:tc>
           <w:tcPr>
-            <w:tcW w:w="2077" w:type="dxa"/>
+            <w:tcW w:w="1672" w:type="dxa"/>
             <w:tcBorders>
               <w:top w:val="single" w:sz="4" w:space="0" w:color="000000"/>
               <w:left w:val="nil"/>
@@ -7125,7 +7127,7 @@
         </w:tc>
         <w:tc>
           <w:tcPr>
-            <w:tcW w:w="109" w:type="dxa"/>
+            <w:tcW w:w="20" w:type="dxa"/>
             <w:tcBorders>
               <w:top w:val="single" w:sz="4" w:space="0" w:color="000000"/>
               <w:left w:val="nil"/>
@@ -7139,7 +7141,7 @@
         </w:tc>
         <w:tc>
           <w:tcPr>
-            <w:tcW w:w="1916" w:type="dxa"/>
+            <w:tcW w:w="2230" w:type="dxa"/>
             <w:tcBorders>
               <w:top w:val="single" w:sz="4" w:space="0" w:color="000000"/>
               <w:left w:val="single" w:sz="4" w:space="0" w:color="000000"/>
@@ -7157,7 +7159,21 @@
                 <w:rFonts w:ascii="Courier New" w:eastAsia="Courier New" w:hAnsi="Courier New" w:cs="Courier New"/>
                 <w:sz w:val="20"/>
               </w:rPr>
-              <w:t>0x3  (0b0011)</w:t>
+              <w:t>0x3</w:t>
+            </w:r>
+            <w:r>
+              <w:rPr>
+                <w:rFonts w:ascii="Courier New" w:eastAsia="Courier New" w:hAnsi="Courier New" w:cs="Courier New"/>
+                <w:sz w:val="20"/>
+              </w:rPr>
+              <w:t>___</w:t>
+            </w:r>
+            <w:r>
+              <w:rPr>
+                <w:rFonts w:ascii="Courier New" w:eastAsia="Courier New" w:hAnsi="Courier New" w:cs="Courier New"/>
+                <w:sz w:val="20"/>
+              </w:rPr>
+              <w:t xml:space="preserve"> (0b0011)</w:t>
             </w:r>
           </w:p>
         </w:tc>
@@ -7168,7 +7184,7 @@
         </w:trPr>
         <w:tc>
           <w:tcPr>
-            <w:tcW w:w="2190" w:type="dxa"/>
+            <w:tcW w:w="1785" w:type="dxa"/>
             <w:gridSpan w:val="2"/>
             <w:tcBorders>
               <w:top w:val="single" w:sz="4" w:space="0" w:color="000000"/>
@@ -7200,7 +7216,7 @@
         </w:tc>
         <w:tc>
           <w:tcPr>
-            <w:tcW w:w="109" w:type="dxa"/>
+            <w:tcW w:w="20" w:type="dxa"/>
             <w:tcBorders>
               <w:top w:val="single" w:sz="4" w:space="0" w:color="000000"/>
               <w:left w:val="nil"/>
@@ -7214,7 +7230,7 @@
         </w:tc>
         <w:tc>
           <w:tcPr>
-            <w:tcW w:w="1916" w:type="dxa"/>
+            <w:tcW w:w="2230" w:type="dxa"/>
             <w:tcBorders>
               <w:top w:val="single" w:sz="4" w:space="0" w:color="000000"/>
               <w:left w:val="single" w:sz="4" w:space="0" w:color="000000"/>
@@ -7232,7 +7248,21 @@
                 <w:rFonts w:ascii="Courier New" w:eastAsia="Courier New" w:hAnsi="Courier New" w:cs="Courier New"/>
                 <w:sz w:val="20"/>
               </w:rPr>
-              <w:t>0xC  (0b1100)</w:t>
+              <w:t>0xC</w:t>
+            </w:r>
+            <w:r>
+              <w:rPr>
+                <w:rFonts w:ascii="Courier New" w:eastAsia="Courier New" w:hAnsi="Courier New" w:cs="Courier New"/>
+                <w:sz w:val="20"/>
+              </w:rPr>
+              <w:t>___</w:t>
+            </w:r>
+            <w:r>
+              <w:rPr>
+                <w:rFonts w:ascii="Courier New" w:eastAsia="Courier New" w:hAnsi="Courier New" w:cs="Courier New"/>
+                <w:sz w:val="20"/>
+              </w:rPr>
+              <w:t xml:space="preserve"> (0b1100)</w:t>
             </w:r>
           </w:p>
         </w:tc>
@@ -7243,7 +7273,7 @@
         </w:trPr>
         <w:tc>
           <w:tcPr>
-            <w:tcW w:w="2190" w:type="dxa"/>
+            <w:tcW w:w="1785" w:type="dxa"/>
             <w:gridSpan w:val="2"/>
             <w:tcBorders>
               <w:top w:val="single" w:sz="4" w:space="0" w:color="000000"/>
@@ -7292,7 +7322,7 @@
         </w:tc>
         <w:tc>
           <w:tcPr>
-            <w:tcW w:w="109" w:type="dxa"/>
+            <w:tcW w:w="20" w:type="dxa"/>
             <w:tcBorders>
               <w:top w:val="single" w:sz="4" w:space="0" w:color="000000"/>
               <w:left w:val="nil"/>
@@ -7306,7 +7336,7 @@
         </w:tc>
         <w:tc>
           <w:tcPr>
-            <w:tcW w:w="1916" w:type="dxa"/>
+            <w:tcW w:w="2230" w:type="dxa"/>
             <w:tcBorders>
               <w:top w:val="single" w:sz="4" w:space="0" w:color="000000"/>
               <w:left w:val="single" w:sz="4" w:space="0" w:color="000000"/>
@@ -7324,7 +7354,14 @@
                 <w:rFonts w:ascii="Courier New" w:eastAsia="Courier New" w:hAnsi="Courier New" w:cs="Courier New"/>
                 <w:sz w:val="20"/>
               </w:rPr>
-              <w:t>0x1  (0b0001)</w:t>
+              <w:t>0x1___</w:t>
+            </w:r>
+            <w:r>
+              <w:rPr>
+                <w:rFonts w:ascii="Courier New" w:eastAsia="Courier New" w:hAnsi="Courier New" w:cs="Courier New"/>
+                <w:sz w:val="20"/>
+              </w:rPr>
+              <w:t xml:space="preserve"> (0b0001)</w:t>
             </w:r>
           </w:p>
         </w:tc>
@@ -7335,7 +7372,7 @@
         </w:trPr>
         <w:tc>
           <w:tcPr>
-            <w:tcW w:w="2190" w:type="dxa"/>
+            <w:tcW w:w="1785" w:type="dxa"/>
             <w:gridSpan w:val="2"/>
             <w:tcBorders>
               <w:top w:val="single" w:sz="4" w:space="0" w:color="000000"/>
@@ -7384,7 +7421,7 @@
         </w:tc>
         <w:tc>
           <w:tcPr>
-            <w:tcW w:w="109" w:type="dxa"/>
+            <w:tcW w:w="20" w:type="dxa"/>
             <w:tcBorders>
               <w:top w:val="single" w:sz="4" w:space="0" w:color="000000"/>
               <w:left w:val="nil"/>
@@ -7398,7 +7435,7 @@
         </w:tc>
         <w:tc>
           <w:tcPr>
-            <w:tcW w:w="1916" w:type="dxa"/>
+            <w:tcW w:w="2230" w:type="dxa"/>
             <w:tcBorders>
               <w:top w:val="single" w:sz="4" w:space="0" w:color="000000"/>
               <w:left w:val="single" w:sz="4" w:space="0" w:color="000000"/>
@@ -7416,7 +7453,14 @@
                 <w:rFonts w:ascii="Courier New" w:eastAsia="Courier New" w:hAnsi="Courier New" w:cs="Courier New"/>
                 <w:sz w:val="20"/>
               </w:rPr>
-              <w:t>0x2  (0b0010)</w:t>
+              <w:t>0x2___</w:t>
+            </w:r>
+            <w:r>
+              <w:rPr>
+                <w:rFonts w:ascii="Courier New" w:eastAsia="Courier New" w:hAnsi="Courier New" w:cs="Courier New"/>
+                <w:sz w:val="20"/>
+              </w:rPr>
+              <w:t xml:space="preserve"> (0b0010)</w:t>
             </w:r>
           </w:p>
         </w:tc>
@@ -7427,7 +7471,7 @@
         </w:trPr>
         <w:tc>
           <w:tcPr>
-            <w:tcW w:w="2190" w:type="dxa"/>
+            <w:tcW w:w="1785" w:type="dxa"/>
             <w:gridSpan w:val="2"/>
             <w:tcBorders>
               <w:top w:val="single" w:sz="4" w:space="0" w:color="000000"/>
@@ -7476,7 +7520,7 @@
         </w:tc>
         <w:tc>
           <w:tcPr>
-            <w:tcW w:w="109" w:type="dxa"/>
+            <w:tcW w:w="20" w:type="dxa"/>
             <w:tcBorders>
               <w:top w:val="single" w:sz="4" w:space="0" w:color="000000"/>
               <w:left w:val="nil"/>
@@ -7490,7 +7534,7 @@
         </w:tc>
         <w:tc>
           <w:tcPr>
-            <w:tcW w:w="1916" w:type="dxa"/>
+            <w:tcW w:w="2230" w:type="dxa"/>
             <w:tcBorders>
               <w:top w:val="single" w:sz="4" w:space="0" w:color="000000"/>
               <w:left w:val="single" w:sz="4" w:space="0" w:color="000000"/>
@@ -7508,7 +7552,14 @@
                 <w:rFonts w:ascii="Courier New" w:eastAsia="Courier New" w:hAnsi="Courier New" w:cs="Courier New"/>
                 <w:sz w:val="20"/>
               </w:rPr>
-              <w:t>0x3  (0b0011)</w:t>
+              <w:t>0x3___</w:t>
+            </w:r>
+            <w:r>
+              <w:rPr>
+                <w:rFonts w:ascii="Courier New" w:eastAsia="Courier New" w:hAnsi="Courier New" w:cs="Courier New"/>
+                <w:sz w:val="20"/>
+              </w:rPr>
+              <w:t xml:space="preserve"> (0b0011)</w:t>
             </w:r>
           </w:p>
         </w:tc>
@@ -7519,7 +7570,7 @@
         </w:trPr>
         <w:tc>
           <w:tcPr>
-            <w:tcW w:w="2190" w:type="dxa"/>
+            <w:tcW w:w="1785" w:type="dxa"/>
             <w:gridSpan w:val="2"/>
             <w:tcBorders>
               <w:top w:val="single" w:sz="4" w:space="0" w:color="000000"/>
@@ -7551,7 +7602,7 @@
         </w:tc>
         <w:tc>
           <w:tcPr>
-            <w:tcW w:w="109" w:type="dxa"/>
+            <w:tcW w:w="20" w:type="dxa"/>
             <w:tcBorders>
               <w:top w:val="single" w:sz="4" w:space="0" w:color="000000"/>
               <w:left w:val="nil"/>
@@ -7565,7 +7616,7 @@
         </w:tc>
         <w:tc>
           <w:tcPr>
-            <w:tcW w:w="1916" w:type="dxa"/>
+            <w:tcW w:w="2230" w:type="dxa"/>
             <w:tcBorders>
               <w:top w:val="single" w:sz="4" w:space="0" w:color="000000"/>
               <w:left w:val="single" w:sz="4" w:space="0" w:color="000000"/>
@@ -7583,7 +7634,14 @@
                 <w:rFonts w:ascii="Courier New" w:eastAsia="Courier New" w:hAnsi="Courier New" w:cs="Courier New"/>
                 <w:sz w:val="20"/>
               </w:rPr>
-              <w:t>0x4  (0b0100)</w:t>
+              <w:t>0x4___</w:t>
+            </w:r>
+            <w:r>
+              <w:rPr>
+                <w:rFonts w:ascii="Courier New" w:eastAsia="Courier New" w:hAnsi="Courier New" w:cs="Courier New"/>
+                <w:sz w:val="20"/>
+              </w:rPr>
+              <w:t xml:space="preserve"> (0b0100)</w:t>
             </w:r>
           </w:p>
         </w:tc>
@@ -7594,7 +7652,7 @@
         </w:trPr>
         <w:tc>
           <w:tcPr>
-            <w:tcW w:w="2190" w:type="dxa"/>
+            <w:tcW w:w="1785" w:type="dxa"/>
             <w:gridSpan w:val="2"/>
             <w:tcBorders>
               <w:top w:val="single" w:sz="4" w:space="0" w:color="000000"/>
@@ -7626,7 +7684,7 @@
         </w:tc>
         <w:tc>
           <w:tcPr>
-            <w:tcW w:w="109" w:type="dxa"/>
+            <w:tcW w:w="20" w:type="dxa"/>
             <w:tcBorders>
               <w:top w:val="single" w:sz="4" w:space="0" w:color="000000"/>
               <w:left w:val="nil"/>
@@ -7640,7 +7698,7 @@
         </w:tc>
         <w:tc>
           <w:tcPr>
-            <w:tcW w:w="1916" w:type="dxa"/>
+            <w:tcW w:w="2230" w:type="dxa"/>
             <w:tcBorders>
               <w:top w:val="single" w:sz="4" w:space="0" w:color="000000"/>
               <w:left w:val="single" w:sz="4" w:space="0" w:color="000000"/>
@@ -7658,7 +7716,14 @@
                 <w:rFonts w:ascii="Courier New" w:eastAsia="Courier New" w:hAnsi="Courier New" w:cs="Courier New"/>
                 <w:sz w:val="20"/>
               </w:rPr>
-              <w:t>0x8  (0b1000)</w:t>
+              <w:t>0x8___</w:t>
+            </w:r>
+            <w:r>
+              <w:rPr>
+                <w:rFonts w:ascii="Courier New" w:eastAsia="Courier New" w:hAnsi="Courier New" w:cs="Courier New"/>
+                <w:sz w:val="20"/>
+              </w:rPr>
+              <w:t xml:space="preserve"> (0b1000)</w:t>
             </w:r>
           </w:p>
         </w:tc>
@@ -7669,7 +7734,7 @@
         </w:trPr>
         <w:tc>
           <w:tcPr>
-            <w:tcW w:w="2190" w:type="dxa"/>
+            <w:tcW w:w="1785" w:type="dxa"/>
             <w:gridSpan w:val="2"/>
             <w:tcBorders>
               <w:top w:val="single" w:sz="4" w:space="0" w:color="000000"/>
@@ -7702,7 +7767,7 @@
         </w:tc>
         <w:tc>
           <w:tcPr>
-            <w:tcW w:w="109" w:type="dxa"/>
+            <w:tcW w:w="20" w:type="dxa"/>
             <w:tcBorders>
               <w:top w:val="single" w:sz="4" w:space="0" w:color="000000"/>
               <w:left w:val="nil"/>
@@ -7716,7 +7781,7 @@
         </w:tc>
         <w:tc>
           <w:tcPr>
-            <w:tcW w:w="1916" w:type="dxa"/>
+            <w:tcW w:w="2230" w:type="dxa"/>
             <w:tcBorders>
               <w:top w:val="single" w:sz="4" w:space="0" w:color="000000"/>
               <w:left w:val="single" w:sz="4" w:space="0" w:color="000000"/>
@@ -7738,7 +7803,14 @@
                 <w:rFonts w:ascii="Courier New" w:eastAsia="Courier New" w:hAnsi="Courier New" w:cs="Courier New"/>
                 <w:sz w:val="20"/>
               </w:rPr>
-              <w:t>0xC  (0b1100)</w:t>
+              <w:t>0xC___</w:t>
+            </w:r>
+            <w:r>
+              <w:rPr>
+                <w:rFonts w:ascii="Courier New" w:eastAsia="Courier New" w:hAnsi="Courier New" w:cs="Courier New"/>
+                <w:sz w:val="20"/>
+              </w:rPr>
+              <w:t xml:space="preserve"> (0b1100)</w:t>
             </w:r>
           </w:p>
         </w:tc>
@@ -7753,9 +7825,9 @@
         <w:tblLook w:val="04A0" w:firstRow="1" w:lastRow="0" w:firstColumn="1" w:lastColumn="0" w:noHBand="0" w:noVBand="1"/>
       </w:tblPr>
       <w:tblGrid>
-        <w:gridCol w:w="2261"/>
-        <w:gridCol w:w="100"/>
-        <w:gridCol w:w="1494"/>
+        <w:gridCol w:w="2387"/>
+        <w:gridCol w:w="84"/>
+        <w:gridCol w:w="1384"/>
       </w:tblGrid>
       <w:tr>
         <w:trPr>
@@ -7776,6 +7848,10 @@
           <w:p>
             <w:pPr>
               <w:ind w:left="156" w:right="-360"/>
+              <w:rPr>
+                <w:sz w:val="24"/>
+                <w:szCs w:val="24"/>
+              </w:rPr>
             </w:pPr>
             <w:r>
               <w:rPr>
@@ -7783,6 +7859,7 @@
                 <w:b/>
                 <w:color w:val="FFFFFF"/>
                 <w:sz w:val="24"/>
+                <w:szCs w:val="24"/>
               </w:rPr>
               <w:t>Description</w:t>
             </w:r>
@@ -7791,6 +7868,7 @@
                 <w:rFonts w:ascii="Times New Roman" w:eastAsia="Times New Roman" w:hAnsi="Times New Roman" w:cs="Times New Roman"/>
                 <w:color w:val="FFFFFF"/>
                 <w:sz w:val="24"/>
+                <w:szCs w:val="24"/>
               </w:rPr>
               <w:t xml:space="preserve"> </w:t>
             </w:r>
@@ -7829,6 +7907,10 @@
           <w:p>
             <w:pPr>
               <w:ind w:left="108" w:right="-360"/>
+              <w:rPr>
+                <w:sz w:val="24"/>
+                <w:szCs w:val="24"/>
+              </w:rPr>
             </w:pPr>
             <w:r>
               <w:rPr>
@@ -7836,8 +7918,19 @@
                 <w:b/>
                 <w:color w:val="FFFFFF"/>
                 <w:sz w:val="24"/>
-              </w:rPr>
-              <w:t>Low Nibble</w:t>
+                <w:szCs w:val="24"/>
+              </w:rPr>
+              <w:t>Left</w:t>
+            </w:r>
+            <w:r>
+              <w:rPr>
+                <w:rFonts w:ascii="Arial" w:eastAsia="Arial" w:hAnsi="Arial" w:cs="Arial"/>
+                <w:b/>
+                <w:color w:val="FFFFFF"/>
+                <w:sz w:val="24"/>
+                <w:szCs w:val="24"/>
+              </w:rPr>
+              <w:t xml:space="preserve"> Nibble</w:t>
             </w:r>
           </w:p>
         </w:tc>
@@ -7977,7 +8070,23 @@
                 <w:sz w:val="21"/>
                 <w:szCs w:val="21"/>
               </w:rPr>
-              <w:t>BeginingOfVerse</w:t>
+              <w:t>Begin</w:t>
+            </w:r>
+            <w:r>
+              <w:rPr>
+                <w:rFonts w:ascii="Courier New" w:eastAsia="Courier New" w:hAnsi="Courier New" w:cs="Courier New"/>
+                <w:sz w:val="21"/>
+                <w:szCs w:val="21"/>
+              </w:rPr>
+              <w:t>n</w:t>
+            </w:r>
+            <w:r>
+              <w:rPr>
+                <w:rFonts w:ascii="Courier New" w:eastAsia="Courier New" w:hAnsi="Courier New" w:cs="Courier New"/>
+                <w:sz w:val="21"/>
+                <w:szCs w:val="21"/>
+              </w:rPr>
+              <w:t>ingOfVerse</w:t>
             </w:r>
             <w:proofErr w:type="spellEnd"/>
             <w:r>
@@ -8193,7 +8302,23 @@
                 <w:sz w:val="21"/>
                 <w:szCs w:val="21"/>
               </w:rPr>
-              <w:t>BeginingOfChapter</w:t>
+              <w:t>Begin</w:t>
+            </w:r>
+            <w:r>
+              <w:rPr>
+                <w:rFonts w:ascii="Courier New" w:eastAsia="Courier New" w:hAnsi="Courier New" w:cs="Courier New"/>
+                <w:sz w:val="21"/>
+                <w:szCs w:val="21"/>
+              </w:rPr>
+              <w:t>n</w:t>
+            </w:r>
+            <w:r>
+              <w:rPr>
+                <w:rFonts w:ascii="Courier New" w:eastAsia="Courier New" w:hAnsi="Courier New" w:cs="Courier New"/>
+                <w:sz w:val="21"/>
+                <w:szCs w:val="21"/>
+              </w:rPr>
+              <w:t>ingOfChapter</w:t>
             </w:r>
             <w:proofErr w:type="spellEnd"/>
             <w:r>
@@ -8409,7 +8534,23 @@
                 <w:sz w:val="21"/>
                 <w:szCs w:val="21"/>
               </w:rPr>
-              <w:t>BeginingOfBook</w:t>
+              <w:t>Begin</w:t>
+            </w:r>
+            <w:r>
+              <w:rPr>
+                <w:rFonts w:ascii="Courier New" w:eastAsia="Courier New" w:hAnsi="Courier New" w:cs="Courier New"/>
+                <w:sz w:val="21"/>
+                <w:szCs w:val="21"/>
+              </w:rPr>
+              <w:t>n</w:t>
+            </w:r>
+            <w:r>
+              <w:rPr>
+                <w:rFonts w:ascii="Courier New" w:eastAsia="Courier New" w:hAnsi="Courier New" w:cs="Courier New"/>
+                <w:sz w:val="21"/>
+                <w:szCs w:val="21"/>
+              </w:rPr>
+              <w:t>ingOfBook</w:t>
             </w:r>
             <w:proofErr w:type="spellEnd"/>
           </w:p>
@@ -8590,7 +8731,7 @@
     <w:p>
       <w:pPr>
         <w:spacing w:before="160" w:after="0"/>
-        <w:ind w:right="4328"/>
+        <w:ind w:right="4058"/>
         <w:jc w:val="both"/>
         <w:rPr>
           <w:noProof/>
@@ -8611,8 +8752,8 @@
                 <wp:positionV relativeFrom="page">
                   <wp:posOffset>4428490</wp:posOffset>
                 </wp:positionV>
-                <wp:extent cx="2694940" cy="327660"/>
-                <wp:effectExtent l="0" t="0" r="0" b="0"/>
+                <wp:extent cx="2585720" cy="327660"/>
+                <wp:effectExtent l="0" t="0" r="5080" b="0"/>
                 <wp:wrapSquare wrapText="bothSides"/>
                 <wp:docPr id="6" name="Text Box 6"/>
                 <wp:cNvGraphicFramePr>
@@ -8627,7 +8768,7 @@
                       <wps:spPr bwMode="auto">
                         <a:xfrm>
                           <a:off x="0" y="0"/>
-                          <a:ext cx="2694940" cy="327660"/>
+                          <a:ext cx="2586037" cy="327660"/>
                         </a:xfrm>
                         <a:prstGeom prst="rect">
                           <a:avLst/>
@@ -8666,23 +8807,15 @@
                                 <w:sz w:val="44"/>
                                 <w:szCs w:val="44"/>
                               </w:rPr>
-                              <w:t xml:space="preserve"> (</w:t>
+                              <w:t xml:space="preserve"> </w:t>
                             </w:r>
                             <w:r>
                               <w:rPr>
                                 <w:rFonts w:ascii="Times New Roman" w:hAnsi="Times New Roman" w:cs="Times New Roman"/>
-                                <w:sz w:val="44"/>
-                                <w:szCs w:val="44"/>
+                                <w:sz w:val="40"/>
+                                <w:szCs w:val="40"/>
                               </w:rPr>
-                              <w:t>4 bits</w:t>
-                            </w:r>
-                            <w:r>
-                              <w:rPr>
-                                <w:rFonts w:ascii="Times New Roman" w:hAnsi="Times New Roman" w:cs="Times New Roman"/>
-                                <w:sz w:val="44"/>
-                                <w:szCs w:val="44"/>
-                              </w:rPr>
-                              <w:t>)</w:t>
+                              <w:t>(4 bits)</w:t>
                             </w:r>
                           </w:p>
                         </w:txbxContent>
@@ -8704,7 +8837,7 @@
           </mc:Choice>
           <mc:Fallback>
             <w:pict>
-              <v:shape w14:anchorId="55D1395F" id="Text Box 6" o:spid="_x0000_s1031" type="#_x0000_t202" style="position:absolute;left:0;text-align:left;margin-left:0;margin-top:348.7pt;width:212.2pt;height:25.8pt;z-index:251669504;visibility:visible;mso-wrap-style:square;mso-width-percent:0;mso-height-percent:0;mso-wrap-distance-left:9pt;mso-wrap-distance-top:3.6pt;mso-wrap-distance-right:9pt;mso-wrap-distance-bottom:3.6pt;mso-position-horizontal:left;mso-position-horizontal-relative:margin;mso-position-vertical:absolute;mso-position-vertical-relative:page;mso-width-percent:0;mso-height-percent:0;mso-width-relative:margin;mso-height-relative:margin;v-text-anchor:top" o:gfxdata="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" stroked="f">
+              <v:shape w14:anchorId="55D1395F" id="Text Box 6" o:spid="_x0000_s1031" type="#_x0000_t202" style="position:absolute;left:0;text-align:left;margin-left:0;margin-top:348.7pt;width:203.6pt;height:25.8pt;z-index:251669504;visibility:visible;mso-wrap-style:square;mso-width-percent:0;mso-height-percent:0;mso-wrap-distance-left:9pt;mso-wrap-distance-top:3.6pt;mso-wrap-distance-right:9pt;mso-wrap-distance-bottom:3.6pt;mso-position-horizontal:left;mso-position-horizontal-relative:margin;mso-position-vertical:absolute;mso-position-vertical-relative:page;mso-width-percent:0;mso-height-percent:0;mso-width-relative:margin;mso-height-relative:margin;v-text-anchor:top" o:gfxdata="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" stroked="f">
                 <v:textbox inset="0,0,0,0">
                   <w:txbxContent>
                     <w:p>
@@ -8729,23 +8862,15 @@
                           <w:sz w:val="44"/>
                           <w:szCs w:val="44"/>
                         </w:rPr>
-                        <w:t xml:space="preserve"> (</w:t>
+                        <w:t xml:space="preserve"> </w:t>
                       </w:r>
                       <w:r>
                         <w:rPr>
                           <w:rFonts w:ascii="Times New Roman" w:hAnsi="Times New Roman" w:cs="Times New Roman"/>
-                          <w:sz w:val="44"/>
-                          <w:szCs w:val="44"/>
+                          <w:sz w:val="40"/>
+                          <w:szCs w:val="40"/>
                         </w:rPr>
-                        <w:t>4 bits</w:t>
-                      </w:r>
-                      <w:r>
-                        <w:rPr>
-                          <w:rFonts w:ascii="Times New Roman" w:hAnsi="Times New Roman" w:cs="Times New Roman"/>
-                          <w:sz w:val="44"/>
-                          <w:szCs w:val="44"/>
-                        </w:rPr>
-                        <w:t>)</w:t>
+                        <w:t>(4 bits)</w:t>
                       </w:r>
                     </w:p>
                   </w:txbxContent>
@@ -8757,10 +8882,7 @@
         </mc:AlternateContent>
       </w:r>
       <w:r>
-        <w:t xml:space="preserve">The </w:t>
-      </w:r>
-      <w:r>
-        <w:t xml:space="preserve">Person/Number (PN) </w:t>
+        <w:t xml:space="preserve">Person/Number </w:t>
       </w:r>
       <w:r>
         <w:rPr>
@@ -8772,24 +8894,30 @@
         <w:rPr>
           <w:noProof/>
         </w:rPr>
-        <w:t xml:space="preserve"> left-most </w:t>
+        <w:t xml:space="preserve"> </w:t>
       </w:r>
       <w:r>
         <w:rPr>
           <w:noProof/>
         </w:rPr>
-        <w:t>nibble</w:t>
+        <w:t xml:space="preserve">left-most </w:t>
       </w:r>
       <w:r>
         <w:rPr>
           <w:noProof/>
         </w:rPr>
-        <w:t xml:space="preserve"> of the Part-of-Speech field in</w:t>
+        <w:t xml:space="preserve">nibble of </w:t>
       </w:r>
       <w:r>
         <w:rPr>
           <w:noProof/>
         </w:rPr>
+        <w:t>Part-of-Speech field in</w:t>
+      </w:r>
+      <w:r>
+        <w:rPr>
+          <w:noProof/>
+        </w:rPr>
         <w:t xml:space="preserve"> the larger</w:t>
       </w:r>
       <w:r>
@@ -8814,7 +8942,7 @@
         <w:rPr>
           <w:noProof/>
         </w:rPr>
-        <w:t>PN</w:t>
+        <w:t>It</w:t>
       </w:r>
       <w:r>
         <w:rPr>
@@ -8996,18 +9124,20 @@
         <w:rPr>
           <w:noProof/>
         </w:rPr>
-        <w:t xml:space="preserve">  a  convenience,  as</w:t>
-      </w:r>
-    </w:p>
-    <w:p>
-      <w:pPr>
-        <w:spacing w:after="0"/>
-        <w:ind w:right="14"/>
-        <w:jc w:val="both"/>
+        <w:t xml:space="preserve">  a  convenience,</w:t>
+      </w:r>
+      <w:r>
         <w:rPr>
           <w:noProof/>
         </w:rPr>
-      </w:pPr>
+        <w:t xml:space="preserve"> as</w:t>
+      </w:r>
+      <w:r>
+        <w:rPr>
+          <w:noProof/>
+        </w:rPr>
+        <w:t xml:space="preserve"> </w:t>
+      </w:r>
       <w:r>
         <w:rPr>
           <w:noProof/>
@@ -13991,7 +14121,6 @@
                 <w:sz w:val="18"/>
                 <w:szCs w:val="18"/>
               </w:rPr>
-              <w:lastRenderedPageBreak/>
               <w:t>Particle</w:t>
             </w:r>
           </w:p>
@@ -15337,6 +15466,7 @@
         <w:ind w:left="0" w:right="-522" w:firstLine="0"/>
       </w:pPr>
       <w:r>
+        <w:lastRenderedPageBreak/>
         <w:t>AV</w:t>
       </w:r>
       <w:r>
@@ -18965,7 +19095,6 @@
         <w:rPr>
           <w:noProof/>
         </w:rPr>
-        <w:lastRenderedPageBreak/>
         <w:t>The ascii vari</w:t>
       </w:r>
       <w:r>
@@ -29471,7 +29600,21 @@
           <w:sz w:val="20"/>
           <w:szCs w:val="20"/>
         </w:rPr>
-        <w:t>The K-Series revision is expected to be the last of this specific SDK plate set that began with the 2017 edition.  The next edition has additional files and revised formats.  There is a lot of carryover into the newer SDK which is soon to be released later in 2020 as the Digital-AV 2020 Edition.  So most of your investments in these formats will carry forward into newer release.  You are in no way obligated to upgrade, but it’s advisable to start with the latest revision available when launching new development efforts with Digital-AV dependencies.</w:t>
+        <w:t xml:space="preserve">The K-Series revision is expected to be the last of this specific SDK plate set that began with the 2017 edition.  The next edition has additional files and revised formats.  There is a lot of carryover into the newer SDK which is soon to be released later in 2020 as the Digital-AV </w:t>
+      </w:r>
+      <w:r>
+        <w:rPr>
+          <w:sz w:val="20"/>
+          <w:szCs w:val="20"/>
+        </w:rPr>
+        <w:t>Z-Series</w:t>
+      </w:r>
+      <w:r>
+        <w:rPr>
+          <w:sz w:val="20"/>
+          <w:szCs w:val="20"/>
+        </w:rPr>
+        <w:t xml:space="preserve"> Edition.  So most of your investments in these formats will carry forward into newer release.  You are in no way obligated to upgrade, but it’s advisable to start with the latest revision available when launching new development efforts with Digital-AV dependencies.</w:t>
       </w:r>
     </w:p>
     <w:p>
@@ -29953,63 +30096,91 @@
           <w:sz w:val="20"/>
           <w:szCs w:val="20"/>
         </w:rPr>
-        <w:t xml:space="preserve">To be clear, this SDK revision is equally trustworthy to the emerging new R-series SDK.  The R-Series SDK </w:t>
+        <w:t>To be clear, this SDK revision is equally t</w:t>
       </w:r>
       <w:r>
         <w:rPr>
           <w:sz w:val="20"/>
           <w:szCs w:val="20"/>
         </w:rPr>
-        <w:t>just uses revised version numbering; it has way more features;</w:t>
+        <w:t>rustworthy to the emerging new Z</w:t>
       </w:r>
       <w:r>
         <w:rPr>
           <w:sz w:val="20"/>
           <w:szCs w:val="20"/>
         </w:rPr>
-        <w:t xml:space="preserve"> and</w:t>
+        <w:t xml:space="preserve">-series SDK.  The </w:t>
       </w:r>
       <w:r>
         <w:rPr>
           <w:sz w:val="20"/>
           <w:szCs w:val="20"/>
         </w:rPr>
-        <w:t xml:space="preserve"> it</w:t>
+        <w:t>Z</w:t>
       </w:r>
       <w:r>
         <w:rPr>
           <w:sz w:val="20"/>
           <w:szCs w:val="20"/>
         </w:rPr>
-        <w:t xml:space="preserve"> represents the next generation of this SDK.  Still,</w:t>
+        <w:t xml:space="preserve">-Series SDK </w:t>
       </w:r>
       <w:r>
         <w:rPr>
           <w:sz w:val="20"/>
           <w:szCs w:val="20"/>
         </w:rPr>
-        <w:t xml:space="preserve"> several of the files retain</w:t>
+        <w:t>just uses revised version numbering; it has way more features;</w:t>
       </w:r>
       <w:r>
         <w:rPr>
           <w:sz w:val="20"/>
           <w:szCs w:val="20"/>
         </w:rPr>
-        <w:t xml:space="preserve"> formats s</w:t>
+        <w:t xml:space="preserve"> and</w:t>
       </w:r>
       <w:r>
         <w:rPr>
           <w:sz w:val="20"/>
           <w:szCs w:val="20"/>
         </w:rPr>
-        <w:t xml:space="preserve">pecified in this </w:t>
+        <w:t xml:space="preserve"> it</w:t>
       </w:r>
       <w:r>
         <w:rPr>
           <w:sz w:val="20"/>
           <w:szCs w:val="20"/>
         </w:rPr>
-        <w:t>SDK. Learn more about the R</w:t>
+        <w:t xml:space="preserve"> represents the next generation of this SDK.  Still,</w:t>
+      </w:r>
+      <w:r>
+        <w:rPr>
+          <w:sz w:val="20"/>
+          <w:szCs w:val="20"/>
+        </w:rPr>
+        <w:t xml:space="preserve"> several of the files retain</w:t>
+      </w:r>
+      <w:r>
+        <w:rPr>
+          <w:sz w:val="20"/>
+          <w:szCs w:val="20"/>
+        </w:rPr>
+        <w:t xml:space="preserve"> formats s</w:t>
+      </w:r>
+      <w:r>
+        <w:rPr>
+          <w:sz w:val="20"/>
+          <w:szCs w:val="20"/>
+        </w:rPr>
+        <w:t xml:space="preserve">pecified in this </w:t>
+      </w:r>
+      <w:r>
+        <w:rPr>
+          <w:sz w:val="20"/>
+          <w:szCs w:val="20"/>
+        </w:rPr>
+        <w:t>SDK. Learn more about the Z</w:t>
       </w:r>
       <w:r>
         <w:rPr>
@@ -30123,7 +30294,7 @@
         </w:rPr>
         <w:tab/>
       </w:r>
-      <w:bookmarkStart w:id="0" w:name="_Hlk492216659"/>
+      <w:bookmarkStart w:id="1" w:name="_Hlk492216659"/>
       <w:r>
         <w:rPr>
           <w:sz w:val="20"/>
@@ -30530,7 +30701,21 @@
           <w:sz w:val="20"/>
           <w:szCs w:val="20"/>
         </w:rPr>
-        <w:t xml:space="preserve">  Y=K is expected to be the last revision in this SDK edition, as the new R-serie</w:t>
+        <w:t xml:space="preserve">  Y=K is expected to be the last revision i</w:t>
+      </w:r>
+      <w:r>
+        <w:rPr>
+          <w:sz w:val="20"/>
+          <w:szCs w:val="20"/>
+        </w:rPr>
+        <w:t>n this SDK edition, as the new Z</w:t>
+      </w:r>
+      <w:r>
+        <w:rPr>
+          <w:sz w:val="20"/>
+          <w:szCs w:val="20"/>
+        </w:rPr>
+        <w:t>-serie</w:t>
       </w:r>
       <w:r>
         <w:rPr>
@@ -30893,7 +31078,7 @@
         </w:rPr>
       </w:pPr>
     </w:p>
-    <w:bookmarkEnd w:id="0"/>
+    <w:bookmarkEnd w:id="1"/>
     <w:p>
       <w:pPr>
         <w:spacing w:after="0" w:line="240" w:lineRule="auto"/>
@@ -31062,8 +31247,8 @@
         <w:tblLook w:val="04A0" w:firstRow="1" w:lastRow="0" w:firstColumn="1" w:lastColumn="0" w:noHBand="0" w:noVBand="1"/>
       </w:tblPr>
       <w:tblGrid>
-        <w:gridCol w:w="1440"/>
-        <w:gridCol w:w="2970"/>
+        <w:gridCol w:w="2070"/>
+        <w:gridCol w:w="3960"/>
       </w:tblGrid>
       <w:tr>
         <w:trPr>
@@ -31072,20 +31257,20 @@
         </w:trPr>
         <w:tc>
           <w:tcPr>
-            <w:tcW w:w="1440" w:type="dxa"/>
-            <w:vAlign w:val="center"/>
-          </w:tcPr>
-          <w:p>
-            <w:pPr>
-              <w:rPr>
-                <w:rFonts w:asciiTheme="minorHAnsi" w:hAnsiTheme="minorHAnsi" w:cstheme="minorHAnsi"/>
+            <w:tcW w:w="2070" w:type="dxa"/>
+            <w:vAlign w:val="center"/>
+          </w:tcPr>
+          <w:p>
+            <w:pPr>
+              <w:rPr>
+                <w:rFonts w:ascii="Consolas" w:hAnsi="Consolas" w:cstheme="minorHAnsi"/>
                 <w:sz w:val="16"/>
                 <w:szCs w:val="16"/>
               </w:rPr>
             </w:pPr>
             <w:r>
               <w:rPr>
-                <w:rFonts w:asciiTheme="minorHAnsi" w:hAnsiTheme="minorHAnsi" w:cstheme="minorHAnsi"/>
+                <w:rFonts w:ascii="Consolas" w:hAnsi="Consolas" w:cstheme="minorHAnsi"/>
                 <w:sz w:val="16"/>
                 <w:szCs w:val="16"/>
               </w:rPr>
@@ -31095,13 +31280,13 @@
         </w:tc>
         <w:tc>
           <w:tcPr>
-            <w:tcW w:w="2970" w:type="dxa"/>
-            <w:vAlign w:val="center"/>
-          </w:tcPr>
-          <w:p>
-            <w:pPr>
-              <w:rPr>
-                <w:rFonts w:asciiTheme="minorHAnsi" w:hAnsiTheme="minorHAnsi" w:cstheme="minorHAnsi"/>
+            <w:tcW w:w="3960" w:type="dxa"/>
+            <w:vAlign w:val="center"/>
+          </w:tcPr>
+          <w:p>
+            <w:pPr>
+              <w:rPr>
+                <w:rFonts w:ascii="Consolas" w:hAnsi="Consolas" w:cstheme="minorHAnsi"/>
                 <w:sz w:val="16"/>
                 <w:szCs w:val="16"/>
               </w:rPr>
@@ -31110,7 +31295,7 @@
               <w:r>
                 <w:rPr>
                   <w:rStyle w:val="Hyperlink"/>
-                  <w:rFonts w:asciiTheme="minorHAnsi" w:hAnsiTheme="minorHAnsi" w:cstheme="minorHAnsi"/>
+                  <w:rFonts w:ascii="Consolas" w:hAnsi="Consolas" w:cstheme="minorHAnsi"/>
                   <w:sz w:val="16"/>
                   <w:szCs w:val="16"/>
                 </w:rPr>
@@ -31119,7 +31304,7 @@
             </w:hyperlink>
             <w:r>
               <w:rPr>
-                <w:rFonts w:asciiTheme="minorHAnsi" w:hAnsiTheme="minorHAnsi" w:cstheme="minorHAnsi"/>
+                <w:rFonts w:ascii="Consolas" w:hAnsi="Consolas" w:cstheme="minorHAnsi"/>
                 <w:sz w:val="16"/>
                 <w:szCs w:val="16"/>
               </w:rPr>
@@ -31135,20 +31320,20 @@
         </w:trPr>
         <w:tc>
           <w:tcPr>
-            <w:tcW w:w="1440" w:type="dxa"/>
-            <w:vAlign w:val="center"/>
-          </w:tcPr>
-          <w:p>
-            <w:pPr>
-              <w:rPr>
-                <w:rFonts w:asciiTheme="minorHAnsi" w:hAnsiTheme="minorHAnsi" w:cstheme="minorHAnsi"/>
+            <w:tcW w:w="2070" w:type="dxa"/>
+            <w:vAlign w:val="center"/>
+          </w:tcPr>
+          <w:p>
+            <w:pPr>
+              <w:rPr>
+                <w:rFonts w:ascii="Consolas" w:hAnsi="Consolas" w:cstheme="minorHAnsi"/>
                 <w:sz w:val="16"/>
                 <w:szCs w:val="16"/>
               </w:rPr>
             </w:pPr>
             <w:r>
               <w:rPr>
-                <w:rFonts w:asciiTheme="minorHAnsi" w:hAnsiTheme="minorHAnsi" w:cstheme="minorHAnsi"/>
+                <w:rFonts w:ascii="Consolas" w:hAnsi="Consolas" w:cstheme="minorHAnsi"/>
                 <w:sz w:val="16"/>
                 <w:szCs w:val="16"/>
               </w:rPr>
@@ -31158,13 +31343,13 @@
         </w:tc>
         <w:tc>
           <w:tcPr>
-            <w:tcW w:w="2970" w:type="dxa"/>
-            <w:vAlign w:val="center"/>
-          </w:tcPr>
-          <w:p>
-            <w:pPr>
-              <w:rPr>
-                <w:rFonts w:asciiTheme="minorHAnsi" w:hAnsiTheme="minorHAnsi" w:cstheme="minorHAnsi"/>
+            <w:tcW w:w="3960" w:type="dxa"/>
+            <w:vAlign w:val="center"/>
+          </w:tcPr>
+          <w:p>
+            <w:pPr>
+              <w:rPr>
+                <w:rFonts w:ascii="Consolas" w:hAnsi="Consolas" w:cstheme="minorHAnsi"/>
                 <w:sz w:val="16"/>
                 <w:szCs w:val="16"/>
               </w:rPr>
@@ -31173,7 +31358,7 @@
               <w:r>
                 <w:rPr>
                   <w:rStyle w:val="Hyperlink"/>
-                  <w:rFonts w:asciiTheme="minorHAnsi" w:hAnsiTheme="minorHAnsi" w:cstheme="minorHAnsi"/>
+                  <w:rFonts w:ascii="Consolas" w:hAnsi="Consolas" w:cstheme="minorHAnsi"/>
                   <w:sz w:val="16"/>
                   <w:szCs w:val="16"/>
                   <w:u w:val="none"/>
@@ -31183,7 +31368,7 @@
             </w:hyperlink>
             <w:r>
               <w:rPr>
-                <w:rFonts w:asciiTheme="minorHAnsi" w:hAnsiTheme="minorHAnsi" w:cstheme="minorHAnsi"/>
+                <w:rFonts w:ascii="Consolas" w:hAnsi="Consolas" w:cstheme="minorHAnsi"/>
                 <w:sz w:val="16"/>
                 <w:szCs w:val="16"/>
               </w:rPr>
@@ -31199,20 +31384,20 @@
         </w:trPr>
         <w:tc>
           <w:tcPr>
-            <w:tcW w:w="1440" w:type="dxa"/>
-            <w:vAlign w:val="center"/>
-          </w:tcPr>
-          <w:p>
-            <w:pPr>
-              <w:rPr>
-                <w:rFonts w:asciiTheme="minorHAnsi" w:hAnsiTheme="minorHAnsi" w:cstheme="minorHAnsi"/>
+            <w:tcW w:w="2070" w:type="dxa"/>
+            <w:vAlign w:val="center"/>
+          </w:tcPr>
+          <w:p>
+            <w:pPr>
+              <w:rPr>
+                <w:rFonts w:ascii="Consolas" w:hAnsi="Consolas" w:cstheme="minorHAnsi"/>
                 <w:sz w:val="16"/>
                 <w:szCs w:val="16"/>
               </w:rPr>
             </w:pPr>
             <w:r>
               <w:rPr>
-                <w:rFonts w:asciiTheme="minorHAnsi" w:hAnsiTheme="minorHAnsi" w:cstheme="minorHAnsi"/>
+                <w:rFonts w:ascii="Consolas" w:hAnsi="Consolas" w:cstheme="minorHAnsi"/>
                 <w:sz w:val="16"/>
                 <w:szCs w:val="16"/>
               </w:rPr>
@@ -31222,13 +31407,13 @@
         </w:tc>
         <w:tc>
           <w:tcPr>
-            <w:tcW w:w="2970" w:type="dxa"/>
-            <w:vAlign w:val="center"/>
-          </w:tcPr>
-          <w:p>
-            <w:pPr>
-              <w:rPr>
-                <w:rFonts w:asciiTheme="minorHAnsi" w:hAnsiTheme="minorHAnsi" w:cstheme="minorHAnsi"/>
+            <w:tcW w:w="3960" w:type="dxa"/>
+            <w:vAlign w:val="center"/>
+          </w:tcPr>
+          <w:p>
+            <w:pPr>
+              <w:rPr>
+                <w:rFonts w:ascii="Consolas" w:hAnsi="Consolas" w:cstheme="minorHAnsi"/>
                 <w:sz w:val="16"/>
                 <w:szCs w:val="16"/>
               </w:rPr>
@@ -31237,7 +31422,7 @@
               <w:r>
                 <w:rPr>
                   <w:rStyle w:val="Hyperlink"/>
-                  <w:rFonts w:asciiTheme="minorHAnsi" w:hAnsiTheme="minorHAnsi" w:cstheme="minorHAnsi"/>
+                  <w:rFonts w:ascii="Consolas" w:hAnsi="Consolas" w:cstheme="minorHAnsi"/>
                   <w:sz w:val="16"/>
                   <w:szCs w:val="16"/>
                   <w:u w:val="none"/>
@@ -31247,7 +31432,7 @@
             </w:hyperlink>
             <w:r>
               <w:rPr>
-                <w:rFonts w:asciiTheme="minorHAnsi" w:hAnsiTheme="minorHAnsi" w:cstheme="minorHAnsi"/>
+                <w:rFonts w:ascii="Consolas" w:hAnsi="Consolas" w:cstheme="minorHAnsi"/>
                 <w:sz w:val="16"/>
                 <w:szCs w:val="16"/>
               </w:rPr>
@@ -31263,20 +31448,20 @@
         </w:trPr>
         <w:tc>
           <w:tcPr>
-            <w:tcW w:w="1440" w:type="dxa"/>
-            <w:vAlign w:val="center"/>
-          </w:tcPr>
-          <w:p>
-            <w:pPr>
-              <w:rPr>
-                <w:rFonts w:asciiTheme="minorHAnsi" w:hAnsiTheme="minorHAnsi" w:cstheme="minorHAnsi"/>
+            <w:tcW w:w="2070" w:type="dxa"/>
+            <w:vAlign w:val="center"/>
+          </w:tcPr>
+          <w:p>
+            <w:pPr>
+              <w:rPr>
+                <w:rFonts w:ascii="Consolas" w:hAnsi="Consolas" w:cstheme="minorHAnsi"/>
                 <w:sz w:val="16"/>
                 <w:szCs w:val="16"/>
               </w:rPr>
             </w:pPr>
             <w:r>
               <w:rPr>
-                <w:rFonts w:asciiTheme="minorHAnsi" w:hAnsiTheme="minorHAnsi" w:cstheme="minorHAnsi"/>
+                <w:rFonts w:ascii="Consolas" w:hAnsi="Consolas" w:cstheme="minorHAnsi"/>
                 <w:sz w:val="16"/>
                 <w:szCs w:val="16"/>
               </w:rPr>
@@ -31286,13 +31471,13 @@
         </w:tc>
         <w:tc>
           <w:tcPr>
-            <w:tcW w:w="2970" w:type="dxa"/>
-            <w:vAlign w:val="center"/>
-          </w:tcPr>
-          <w:p>
-            <w:pPr>
-              <w:rPr>
-                <w:rFonts w:asciiTheme="minorHAnsi" w:hAnsiTheme="minorHAnsi" w:cstheme="minorHAnsi"/>
+            <w:tcW w:w="3960" w:type="dxa"/>
+            <w:vAlign w:val="center"/>
+          </w:tcPr>
+          <w:p>
+            <w:pPr>
+              <w:rPr>
+                <w:rFonts w:ascii="Consolas" w:hAnsi="Consolas" w:cstheme="minorHAnsi"/>
                 <w:sz w:val="16"/>
                 <w:szCs w:val="16"/>
               </w:rPr>
@@ -31301,7 +31486,7 @@
               <w:r>
                 <w:rPr>
                   <w:rStyle w:val="Hyperlink"/>
-                  <w:rFonts w:asciiTheme="minorHAnsi" w:hAnsiTheme="minorHAnsi" w:cstheme="minorHAnsi"/>
+                  <w:rFonts w:ascii="Consolas" w:hAnsi="Consolas" w:cstheme="minorHAnsi"/>
                   <w:sz w:val="16"/>
                   <w:szCs w:val="16"/>
                   <w:u w:val="none"/>
@@ -31311,7 +31496,7 @@
             </w:hyperlink>
             <w:r>
               <w:rPr>
-                <w:rFonts w:asciiTheme="minorHAnsi" w:hAnsiTheme="minorHAnsi" w:cstheme="minorHAnsi"/>
+                <w:rFonts w:ascii="Consolas" w:hAnsi="Consolas" w:cstheme="minorHAnsi"/>
                 <w:sz w:val="16"/>
                 <w:szCs w:val="16"/>
               </w:rPr>
@@ -31327,20 +31512,20 @@
         </w:trPr>
         <w:tc>
           <w:tcPr>
-            <w:tcW w:w="1440" w:type="dxa"/>
-            <w:vAlign w:val="center"/>
-          </w:tcPr>
-          <w:p>
-            <w:pPr>
-              <w:rPr>
-                <w:rFonts w:asciiTheme="minorHAnsi" w:hAnsiTheme="minorHAnsi" w:cstheme="minorHAnsi"/>
+            <w:tcW w:w="2070" w:type="dxa"/>
+            <w:vAlign w:val="center"/>
+          </w:tcPr>
+          <w:p>
+            <w:pPr>
+              <w:rPr>
+                <w:rFonts w:ascii="Consolas" w:hAnsi="Consolas" w:cstheme="minorHAnsi"/>
                 <w:sz w:val="16"/>
                 <w:szCs w:val="16"/>
               </w:rPr>
             </w:pPr>
             <w:r>
               <w:rPr>
-                <w:rFonts w:asciiTheme="minorHAnsi" w:hAnsiTheme="minorHAnsi" w:cstheme="minorHAnsi"/>
+                <w:rFonts w:ascii="Consolas" w:hAnsi="Consolas" w:cstheme="minorHAnsi"/>
                 <w:sz w:val="16"/>
                 <w:szCs w:val="16"/>
               </w:rPr>
@@ -31350,13 +31535,13 @@
         </w:tc>
         <w:tc>
           <w:tcPr>
-            <w:tcW w:w="2970" w:type="dxa"/>
-            <w:vAlign w:val="center"/>
-          </w:tcPr>
-          <w:p>
-            <w:pPr>
-              <w:rPr>
-                <w:rFonts w:asciiTheme="minorHAnsi" w:hAnsiTheme="minorHAnsi" w:cstheme="minorHAnsi"/>
+            <w:tcW w:w="3960" w:type="dxa"/>
+            <w:vAlign w:val="center"/>
+          </w:tcPr>
+          <w:p>
+            <w:pPr>
+              <w:rPr>
+                <w:rFonts w:ascii="Consolas" w:hAnsi="Consolas" w:cstheme="minorHAnsi"/>
                 <w:sz w:val="16"/>
                 <w:szCs w:val="16"/>
               </w:rPr>
@@ -31365,7 +31550,7 @@
               <w:r>
                 <w:rPr>
                   <w:rStyle w:val="Hyperlink"/>
-                  <w:rFonts w:asciiTheme="minorHAnsi" w:hAnsiTheme="minorHAnsi" w:cstheme="minorHAnsi"/>
+                  <w:rFonts w:ascii="Consolas" w:hAnsi="Consolas" w:cstheme="minorHAnsi"/>
                   <w:sz w:val="16"/>
                   <w:szCs w:val="16"/>
                   <w:u w:val="none"/>
@@ -31375,7 +31560,7 @@
             </w:hyperlink>
             <w:r>
               <w:rPr>
-                <w:rFonts w:asciiTheme="minorHAnsi" w:hAnsiTheme="minorHAnsi" w:cstheme="minorHAnsi"/>
+                <w:rFonts w:ascii="Consolas" w:hAnsi="Consolas" w:cstheme="minorHAnsi"/>
                 <w:sz w:val="16"/>
                 <w:szCs w:val="16"/>
               </w:rPr>
@@ -31391,20 +31576,20 @@
         </w:trPr>
         <w:tc>
           <w:tcPr>
-            <w:tcW w:w="1440" w:type="dxa"/>
-            <w:vAlign w:val="center"/>
-          </w:tcPr>
-          <w:p>
-            <w:pPr>
-              <w:rPr>
-                <w:rFonts w:asciiTheme="minorHAnsi" w:hAnsiTheme="minorHAnsi" w:cstheme="minorHAnsi"/>
+            <w:tcW w:w="2070" w:type="dxa"/>
+            <w:vAlign w:val="center"/>
+          </w:tcPr>
+          <w:p>
+            <w:pPr>
+              <w:rPr>
+                <w:rFonts w:ascii="Consolas" w:hAnsi="Consolas" w:cstheme="minorHAnsi"/>
                 <w:sz w:val="16"/>
                 <w:szCs w:val="16"/>
               </w:rPr>
             </w:pPr>
             <w:r>
               <w:rPr>
-                <w:rFonts w:asciiTheme="minorHAnsi" w:hAnsiTheme="minorHAnsi" w:cstheme="minorHAnsi"/>
+                <w:rFonts w:ascii="Consolas" w:hAnsi="Consolas" w:cstheme="minorHAnsi"/>
                 <w:sz w:val="16"/>
                 <w:szCs w:val="16"/>
               </w:rPr>
@@ -31413,7 +31598,7 @@
             <w:proofErr w:type="spellStart"/>
             <w:r>
               <w:rPr>
-                <w:rFonts w:asciiTheme="minorHAnsi" w:hAnsiTheme="minorHAnsi" w:cstheme="minorHAnsi"/>
+                <w:rFonts w:ascii="Consolas" w:hAnsi="Consolas" w:cstheme="minorHAnsi"/>
                 <w:sz w:val="16"/>
                 <w:szCs w:val="16"/>
               </w:rPr>
@@ -31424,13 +31609,13 @@
         </w:tc>
         <w:tc>
           <w:tcPr>
-            <w:tcW w:w="2970" w:type="dxa"/>
-            <w:vAlign w:val="center"/>
-          </w:tcPr>
-          <w:p>
-            <w:pPr>
-              <w:rPr>
-                <w:rFonts w:asciiTheme="minorHAnsi" w:hAnsiTheme="minorHAnsi" w:cstheme="minorHAnsi"/>
+            <w:tcW w:w="3960" w:type="dxa"/>
+            <w:vAlign w:val="center"/>
+          </w:tcPr>
+          <w:p>
+            <w:pPr>
+              <w:rPr>
+                <w:rFonts w:ascii="Consolas" w:hAnsi="Consolas" w:cstheme="minorHAnsi"/>
                 <w:sz w:val="16"/>
                 <w:szCs w:val="16"/>
               </w:rPr>
@@ -31439,7 +31624,7 @@
               <w:r>
                 <w:rPr>
                   <w:rStyle w:val="Hyperlink"/>
-                  <w:rFonts w:asciiTheme="minorHAnsi" w:hAnsiTheme="minorHAnsi" w:cstheme="minorHAnsi"/>
+                  <w:rFonts w:ascii="Consolas" w:hAnsi="Consolas" w:cstheme="minorHAnsi"/>
                   <w:sz w:val="16"/>
                   <w:szCs w:val="16"/>
                   <w:u w:val="none"/>
@@ -31449,7 +31634,7 @@
             </w:hyperlink>
             <w:r>
               <w:rPr>
-                <w:rFonts w:asciiTheme="minorHAnsi" w:hAnsiTheme="minorHAnsi" w:cstheme="minorHAnsi"/>
+                <w:rFonts w:ascii="Consolas" w:hAnsi="Consolas" w:cstheme="minorHAnsi"/>
                 <w:sz w:val="16"/>
                 <w:szCs w:val="16"/>
               </w:rPr>
@@ -31465,36 +31650,54 @@
         </w:trPr>
         <w:tc>
           <w:tcPr>
-            <w:tcW w:w="1440" w:type="dxa"/>
-            <w:vAlign w:val="center"/>
-          </w:tcPr>
-          <w:p>
-            <w:pPr>
-              <w:rPr>
-                <w:rFonts w:asciiTheme="minorHAnsi" w:hAnsiTheme="minorHAnsi" w:cstheme="minorHAnsi"/>
+            <w:tcW w:w="2070" w:type="dxa"/>
+            <w:vAlign w:val="center"/>
+          </w:tcPr>
+          <w:p>
+            <w:pPr>
+              <w:rPr>
+                <w:rFonts w:ascii="Consolas" w:hAnsi="Consolas" w:cstheme="minorHAnsi"/>
                 <w:sz w:val="16"/>
                 <w:szCs w:val="16"/>
               </w:rPr>
             </w:pPr>
             <w:r>
               <w:rPr>
-                <w:rFonts w:asciiTheme="minorHAnsi" w:hAnsiTheme="minorHAnsi" w:cstheme="minorHAnsi"/>
+                <w:rFonts w:ascii="Consolas" w:hAnsi="Consolas" w:cstheme="minorHAnsi"/>
                 <w:sz w:val="16"/>
                 <w:szCs w:val="16"/>
               </w:rPr>
-              <w:t>AV-Book.IX4</w:t>
-            </w:r>
-          </w:p>
-        </w:tc>
-        <w:tc>
-          <w:tcPr>
-            <w:tcW w:w="2970" w:type="dxa"/>
-            <w:vAlign w:val="center"/>
-          </w:tcPr>
-          <w:p>
-            <w:pPr>
-              <w:rPr>
-                <w:rFonts w:asciiTheme="minorHAnsi" w:hAnsiTheme="minorHAnsi" w:cstheme="minorHAnsi"/>
+              <w:t>AV-</w:t>
+            </w:r>
+            <w:proofErr w:type="spellStart"/>
+            <w:r>
+              <w:rPr>
+                <w:rFonts w:ascii="Consolas" w:hAnsi="Consolas" w:cstheme="minorHAnsi"/>
+                <w:sz w:val="16"/>
+                <w:szCs w:val="16"/>
+              </w:rPr>
+              <w:t>Book.IX</w:t>
+            </w:r>
+            <w:r>
+              <w:rPr>
+                <w:rFonts w:ascii="Consolas" w:hAnsi="Consolas" w:cstheme="minorHAnsi"/>
+                <w:sz w:val="16"/>
+                <w:szCs w:val="16"/>
+              </w:rPr>
+              <w:t>I</w:t>
+            </w:r>
+            <w:proofErr w:type="spellEnd"/>
+          </w:p>
+        </w:tc>
+        <w:tc>
+          <w:tcPr>
+            <w:tcW w:w="3960" w:type="dxa"/>
+            <w:vAlign w:val="center"/>
+          </w:tcPr>
+          <w:p>
+            <w:pPr>
+              <w:rPr>
+                <w:rFonts w:ascii="Consolas" w:hAnsi="Consolas" w:cstheme="minorHAnsi"/>
                 <w:sz w:val="16"/>
                 <w:szCs w:val="16"/>
               </w:rPr>
@@ -31503,17 +31706,16 @@
               <w:r>
                 <w:rPr>
                   <w:rStyle w:val="Hyperlink"/>
-                  <w:rFonts w:asciiTheme="minorHAnsi" w:hAnsiTheme="minorHAnsi" w:cstheme="minorHAnsi"/>
+                  <w:rFonts w:ascii="Consolas" w:hAnsi="Consolas" w:cstheme="minorHAnsi"/>
                   <w:sz w:val="16"/>
                   <w:szCs w:val="16"/>
-                  <w:u w:val="none"/>
                 </w:rPr>
-                <w:t>http://avtext.org/SDK/AV-Book.IX4</w:t>
+                <w:t>http://avtext.org/SDK/AV-Book.IXI</w:t>
               </w:r>
             </w:hyperlink>
             <w:r>
               <w:rPr>
-                <w:rFonts w:asciiTheme="minorHAnsi" w:hAnsiTheme="minorHAnsi" w:cstheme="minorHAnsi"/>
+                <w:rFonts w:ascii="Consolas" w:hAnsi="Consolas" w:cstheme="minorHAnsi"/>
                 <w:sz w:val="16"/>
                 <w:szCs w:val="16"/>
               </w:rPr>
@@ -31529,18 +31731,20 @@
         </w:trPr>
         <w:tc>
           <w:tcPr>
-            <w:tcW w:w="1440" w:type="dxa"/>
-            <w:vAlign w:val="center"/>
-          </w:tcPr>
-          <w:p>
-            <w:pPr>
-              <w:rPr>
+            <w:tcW w:w="2070" w:type="dxa"/>
+            <w:vAlign w:val="center"/>
+          </w:tcPr>
+          <w:p>
+            <w:pPr>
+              <w:rPr>
+                <w:rFonts w:ascii="Consolas" w:hAnsi="Consolas"/>
                 <w:sz w:val="16"/>
                 <w:szCs w:val="16"/>
               </w:rPr>
             </w:pPr>
             <w:r>
               <w:rPr>
+                <w:rFonts w:ascii="Consolas" w:hAnsi="Consolas"/>
                 <w:sz w:val="16"/>
                 <w:szCs w:val="16"/>
               </w:rPr>
@@ -31550,12 +31754,13 @@
         </w:tc>
         <w:tc>
           <w:tcPr>
-            <w:tcW w:w="2970" w:type="dxa"/>
-            <w:vAlign w:val="center"/>
-          </w:tcPr>
-          <w:p>
-            <w:pPr>
-              <w:rPr>
+            <w:tcW w:w="3960" w:type="dxa"/>
+            <w:vAlign w:val="center"/>
+          </w:tcPr>
+          <w:p>
+            <w:pPr>
+              <w:rPr>
+                <w:rFonts w:ascii="Consolas" w:hAnsi="Consolas"/>
                 <w:sz w:val="16"/>
                 <w:szCs w:val="16"/>
               </w:rPr>
@@ -31564,7 +31769,7 @@
               <w:r>
                 <w:rPr>
                   <w:rStyle w:val="Hyperlink"/>
-                  <w:rFonts w:asciiTheme="minorHAnsi" w:hAnsiTheme="minorHAnsi" w:cstheme="minorHAnsi"/>
+                  <w:rFonts w:ascii="Consolas" w:hAnsi="Consolas" w:cstheme="minorHAnsi"/>
                   <w:sz w:val="16"/>
                   <w:szCs w:val="16"/>
                   <w:u w:val="none"/>
@@ -31574,6 +31779,7 @@
               <w:r>
                 <w:rPr>
                   <w:rStyle w:val="Hyperlink"/>
+                  <w:rFonts w:ascii="Consolas" w:hAnsi="Consolas"/>
                   <w:sz w:val="16"/>
                   <w:szCs w:val="16"/>
                   <w:u w:val="none"/>
@@ -31583,6 +31789,7 @@
             </w:hyperlink>
             <w:r>
               <w:rPr>
+                <w:rFonts w:ascii="Consolas" w:hAnsi="Consolas"/>
                 <w:sz w:val="16"/>
                 <w:szCs w:val="16"/>
               </w:rPr>
@@ -31598,18 +31805,20 @@
         </w:trPr>
         <w:tc>
           <w:tcPr>
-            <w:tcW w:w="1440" w:type="dxa"/>
-            <w:vAlign w:val="center"/>
-          </w:tcPr>
-          <w:p>
-            <w:pPr>
-              <w:rPr>
+            <w:tcW w:w="2070" w:type="dxa"/>
+            <w:vAlign w:val="center"/>
+          </w:tcPr>
+          <w:p>
+            <w:pPr>
+              <w:rPr>
+                <w:rFonts w:ascii="Consolas" w:hAnsi="Consolas"/>
                 <w:sz w:val="16"/>
                 <w:szCs w:val="16"/>
               </w:rPr>
             </w:pPr>
             <w:r>
               <w:rPr>
+                <w:rFonts w:ascii="Consolas" w:hAnsi="Consolas"/>
                 <w:sz w:val="16"/>
                 <w:szCs w:val="16"/>
               </w:rPr>
@@ -31619,13 +31828,13 @@
         </w:tc>
         <w:tc>
           <w:tcPr>
-            <w:tcW w:w="2970" w:type="dxa"/>
-            <w:vAlign w:val="center"/>
-          </w:tcPr>
-          <w:p>
-            <w:pPr>
-              <w:rPr>
-                <w:rFonts w:asciiTheme="minorHAnsi" w:hAnsiTheme="minorHAnsi" w:cstheme="minorHAnsi"/>
+            <w:tcW w:w="3960" w:type="dxa"/>
+            <w:vAlign w:val="center"/>
+          </w:tcPr>
+          <w:p>
+            <w:pPr>
+              <w:rPr>
+                <w:rFonts w:ascii="Consolas" w:hAnsi="Consolas" w:cstheme="minorHAnsi"/>
                 <w:sz w:val="16"/>
                 <w:szCs w:val="16"/>
               </w:rPr>
@@ -31634,7 +31843,7 @@
               <w:r>
                 <w:rPr>
                   <w:rStyle w:val="Hyperlink"/>
-                  <w:rFonts w:asciiTheme="minorHAnsi" w:hAnsiTheme="minorHAnsi" w:cstheme="minorHAnsi"/>
+                  <w:rFonts w:ascii="Consolas" w:hAnsi="Consolas" w:cstheme="minorHAnsi"/>
                   <w:sz w:val="16"/>
                   <w:szCs w:val="16"/>
                   <w:u w:val="none"/>
@@ -31644,6 +31853,7 @@
               <w:r>
                 <w:rPr>
                   <w:rStyle w:val="Hyperlink"/>
+                  <w:rFonts w:ascii="Consolas" w:hAnsi="Consolas"/>
                   <w:sz w:val="16"/>
                   <w:szCs w:val="16"/>
                   <w:u w:val="none"/>
@@ -31653,6 +31863,7 @@
             </w:hyperlink>
             <w:r>
               <w:rPr>
+                <w:rFonts w:ascii="Consolas" w:hAnsi="Consolas"/>
                 <w:sz w:val="16"/>
                 <w:szCs w:val="16"/>
               </w:rPr>
@@ -31668,18 +31879,20 @@
         </w:trPr>
         <w:tc>
           <w:tcPr>
-            <w:tcW w:w="1440" w:type="dxa"/>
-            <w:vAlign w:val="center"/>
-          </w:tcPr>
-          <w:p>
-            <w:pPr>
-              <w:rPr>
+            <w:tcW w:w="2070" w:type="dxa"/>
+            <w:vAlign w:val="center"/>
+          </w:tcPr>
+          <w:p>
+            <w:pPr>
+              <w:rPr>
+                <w:rFonts w:ascii="Consolas" w:hAnsi="Consolas"/>
                 <w:sz w:val="16"/>
                 <w:szCs w:val="16"/>
               </w:rPr>
             </w:pPr>
             <w:r>
               <w:rPr>
+                <w:rFonts w:ascii="Consolas" w:hAnsi="Consolas"/>
                 <w:sz w:val="16"/>
                 <w:szCs w:val="16"/>
               </w:rPr>
@@ -31688,6 +31901,7 @@
             <w:proofErr w:type="spellStart"/>
             <w:r>
               <w:rPr>
+                <w:rFonts w:ascii="Consolas" w:hAnsi="Consolas"/>
                 <w:sz w:val="16"/>
                 <w:szCs w:val="16"/>
               </w:rPr>
@@ -31698,13 +31912,13 @@
         </w:tc>
         <w:tc>
           <w:tcPr>
-            <w:tcW w:w="2970" w:type="dxa"/>
-            <w:vAlign w:val="center"/>
-          </w:tcPr>
-          <w:p>
-            <w:pPr>
-              <w:rPr>
-                <w:rFonts w:asciiTheme="minorHAnsi" w:hAnsiTheme="minorHAnsi" w:cstheme="minorHAnsi"/>
+            <w:tcW w:w="3960" w:type="dxa"/>
+            <w:vAlign w:val="center"/>
+          </w:tcPr>
+          <w:p>
+            <w:pPr>
+              <w:rPr>
+                <w:rFonts w:ascii="Consolas" w:hAnsi="Consolas" w:cstheme="minorHAnsi"/>
                 <w:sz w:val="16"/>
                 <w:szCs w:val="16"/>
               </w:rPr>
@@ -31713,7 +31927,7 @@
               <w:r>
                 <w:rPr>
                   <w:rStyle w:val="Hyperlink"/>
-                  <w:rFonts w:asciiTheme="minorHAnsi" w:hAnsiTheme="minorHAnsi" w:cstheme="minorHAnsi"/>
+                  <w:rFonts w:ascii="Consolas" w:hAnsi="Consolas" w:cstheme="minorHAnsi"/>
                   <w:sz w:val="16"/>
                   <w:szCs w:val="16"/>
                   <w:u w:val="none"/>
@@ -31723,6 +31937,7 @@
               <w:r>
                 <w:rPr>
                   <w:rStyle w:val="Hyperlink"/>
+                  <w:rFonts w:ascii="Consolas" w:hAnsi="Consolas"/>
                   <w:sz w:val="16"/>
                   <w:szCs w:val="16"/>
                   <w:u w:val="none"/>
@@ -31732,6 +31947,7 @@
             </w:hyperlink>
             <w:r>
               <w:rPr>
+                <w:rFonts w:ascii="Consolas" w:hAnsi="Consolas"/>
                 <w:sz w:val="16"/>
                 <w:szCs w:val="16"/>
               </w:rPr>
@@ -31747,18 +31963,20 @@
         </w:trPr>
         <w:tc>
           <w:tcPr>
-            <w:tcW w:w="1440" w:type="dxa"/>
-            <w:vAlign w:val="center"/>
-          </w:tcPr>
-          <w:p>
-            <w:pPr>
-              <w:rPr>
+            <w:tcW w:w="2070" w:type="dxa"/>
+            <w:vAlign w:val="center"/>
+          </w:tcPr>
+          <w:p>
+            <w:pPr>
+              <w:rPr>
+                <w:rFonts w:ascii="Consolas" w:hAnsi="Consolas"/>
                 <w:sz w:val="16"/>
                 <w:szCs w:val="16"/>
               </w:rPr>
             </w:pPr>
             <w:r>
               <w:rPr>
+                <w:rFonts w:ascii="Consolas" w:hAnsi="Consolas"/>
                 <w:sz w:val="16"/>
                 <w:szCs w:val="16"/>
               </w:rPr>
@@ -31767,6 +31985,7 @@
             <w:proofErr w:type="spellStart"/>
             <w:r>
               <w:rPr>
+                <w:rFonts w:ascii="Consolas" w:hAnsi="Consolas"/>
                 <w:sz w:val="16"/>
                 <w:szCs w:val="16"/>
               </w:rPr>
@@ -31777,13 +31996,13 @@
         </w:tc>
         <w:tc>
           <w:tcPr>
-            <w:tcW w:w="2970" w:type="dxa"/>
-            <w:vAlign w:val="center"/>
-          </w:tcPr>
-          <w:p>
-            <w:pPr>
-              <w:rPr>
-                <w:rFonts w:asciiTheme="minorHAnsi" w:hAnsiTheme="minorHAnsi" w:cstheme="minorHAnsi"/>
+            <w:tcW w:w="3960" w:type="dxa"/>
+            <w:vAlign w:val="center"/>
+          </w:tcPr>
+          <w:p>
+            <w:pPr>
+              <w:rPr>
+                <w:rFonts w:ascii="Consolas" w:hAnsi="Consolas" w:cstheme="minorHAnsi"/>
                 <w:sz w:val="16"/>
                 <w:szCs w:val="16"/>
               </w:rPr>
@@ -31792,7 +32011,7 @@
               <w:r>
                 <w:rPr>
                   <w:rStyle w:val="Hyperlink"/>
-                  <w:rFonts w:asciiTheme="minorHAnsi" w:hAnsiTheme="minorHAnsi" w:cstheme="minorHAnsi"/>
+                  <w:rFonts w:ascii="Consolas" w:hAnsi="Consolas" w:cstheme="minorHAnsi"/>
                   <w:sz w:val="16"/>
                   <w:szCs w:val="16"/>
                   <w:u w:val="none"/>
@@ -31802,6 +32021,7 @@
               <w:r>
                 <w:rPr>
                   <w:rStyle w:val="Hyperlink"/>
+                  <w:rFonts w:ascii="Consolas" w:hAnsi="Consolas"/>
                   <w:sz w:val="16"/>
                   <w:szCs w:val="16"/>
                   <w:u w:val="none"/>
@@ -31811,6 +32031,7 @@
             </w:hyperlink>
             <w:r>
               <w:rPr>
+                <w:rFonts w:ascii="Consolas" w:hAnsi="Consolas"/>
                 <w:sz w:val="16"/>
                 <w:szCs w:val="16"/>
               </w:rPr>
@@ -31826,18 +32047,20 @@
         </w:trPr>
         <w:tc>
           <w:tcPr>
-            <w:tcW w:w="1440" w:type="dxa"/>
-            <w:vAlign w:val="center"/>
-          </w:tcPr>
-          <w:p>
-            <w:pPr>
-              <w:rPr>
+            <w:tcW w:w="2070" w:type="dxa"/>
+            <w:vAlign w:val="center"/>
+          </w:tcPr>
+          <w:p>
+            <w:pPr>
+              <w:rPr>
+                <w:rFonts w:ascii="Consolas" w:hAnsi="Consolas"/>
                 <w:sz w:val="16"/>
                 <w:szCs w:val="16"/>
               </w:rPr>
             </w:pPr>
             <w:r>
               <w:rPr>
+                <w:rFonts w:ascii="Consolas" w:hAnsi="Consolas"/>
                 <w:sz w:val="16"/>
                 <w:szCs w:val="16"/>
               </w:rPr>
@@ -31846,6 +32069,7 @@
             <w:proofErr w:type="spellStart"/>
             <w:r>
               <w:rPr>
+                <w:rFonts w:ascii="Consolas" w:hAnsi="Consolas"/>
                 <w:sz w:val="16"/>
                 <w:szCs w:val="16"/>
               </w:rPr>
@@ -31856,13 +32080,13 @@
         </w:tc>
         <w:tc>
           <w:tcPr>
-            <w:tcW w:w="2970" w:type="dxa"/>
-            <w:vAlign w:val="center"/>
-          </w:tcPr>
-          <w:p>
-            <w:pPr>
-              <w:rPr>
-                <w:rFonts w:asciiTheme="minorHAnsi" w:hAnsiTheme="minorHAnsi" w:cstheme="minorHAnsi"/>
+            <w:tcW w:w="3960" w:type="dxa"/>
+            <w:vAlign w:val="center"/>
+          </w:tcPr>
+          <w:p>
+            <w:pPr>
+              <w:rPr>
+                <w:rFonts w:ascii="Consolas" w:hAnsi="Consolas" w:cstheme="minorHAnsi"/>
                 <w:sz w:val="16"/>
                 <w:szCs w:val="16"/>
               </w:rPr>
@@ -31871,7 +32095,7 @@
               <w:r>
                 <w:rPr>
                   <w:rStyle w:val="Hyperlink"/>
-                  <w:rFonts w:asciiTheme="minorHAnsi" w:hAnsiTheme="minorHAnsi" w:cstheme="minorHAnsi"/>
+                  <w:rFonts w:ascii="Consolas" w:hAnsi="Consolas" w:cstheme="minorHAnsi"/>
                   <w:sz w:val="16"/>
                   <w:szCs w:val="16"/>
                   <w:u w:val="none"/>
@@ -31881,6 +32105,7 @@
               <w:r>
                 <w:rPr>
                   <w:rStyle w:val="Hyperlink"/>
+                  <w:rFonts w:ascii="Consolas" w:hAnsi="Consolas"/>
                   <w:sz w:val="16"/>
                   <w:szCs w:val="16"/>
                   <w:u w:val="none"/>
@@ -31890,6 +32115,7 @@
             </w:hyperlink>
             <w:r>
               <w:rPr>
+                <w:rFonts w:ascii="Consolas" w:hAnsi="Consolas"/>
                 <w:sz w:val="16"/>
                 <w:szCs w:val="16"/>
               </w:rPr>
@@ -31905,18 +32131,20 @@
         </w:trPr>
         <w:tc>
           <w:tcPr>
-            <w:tcW w:w="1440" w:type="dxa"/>
-            <w:vAlign w:val="center"/>
-          </w:tcPr>
-          <w:p>
-            <w:pPr>
-              <w:rPr>
+            <w:tcW w:w="2070" w:type="dxa"/>
+            <w:vAlign w:val="center"/>
+          </w:tcPr>
+          <w:p>
+            <w:pPr>
+              <w:rPr>
+                <w:rFonts w:ascii="Consolas" w:hAnsi="Consolas"/>
                 <w:sz w:val="16"/>
                 <w:szCs w:val="16"/>
               </w:rPr>
             </w:pPr>
             <w:r>
               <w:rPr>
+                <w:rFonts w:ascii="Consolas" w:hAnsi="Consolas"/>
                 <w:sz w:val="16"/>
                 <w:szCs w:val="16"/>
               </w:rPr>
@@ -31925,6 +32153,7 @@
             <w:proofErr w:type="spellStart"/>
             <w:r>
               <w:rPr>
+                <w:rFonts w:ascii="Consolas" w:hAnsi="Consolas"/>
                 <w:sz w:val="16"/>
                 <w:szCs w:val="16"/>
               </w:rPr>
@@ -31935,13 +32164,13 @@
         </w:tc>
         <w:tc>
           <w:tcPr>
-            <w:tcW w:w="2970" w:type="dxa"/>
-            <w:vAlign w:val="center"/>
-          </w:tcPr>
-          <w:p>
-            <w:pPr>
-              <w:rPr>
-                <w:rFonts w:asciiTheme="minorHAnsi" w:hAnsiTheme="minorHAnsi" w:cstheme="minorHAnsi"/>
+            <w:tcW w:w="3960" w:type="dxa"/>
+            <w:vAlign w:val="center"/>
+          </w:tcPr>
+          <w:p>
+            <w:pPr>
+              <w:rPr>
+                <w:rFonts w:ascii="Consolas" w:hAnsi="Consolas" w:cstheme="minorHAnsi"/>
                 <w:sz w:val="16"/>
                 <w:szCs w:val="16"/>
               </w:rPr>
@@ -31950,7 +32179,7 @@
               <w:r>
                 <w:rPr>
                   <w:rStyle w:val="Hyperlink"/>
-                  <w:rFonts w:asciiTheme="minorHAnsi" w:hAnsiTheme="minorHAnsi" w:cstheme="minorHAnsi"/>
+                  <w:rFonts w:ascii="Consolas" w:hAnsi="Consolas" w:cstheme="minorHAnsi"/>
                   <w:sz w:val="16"/>
                   <w:szCs w:val="16"/>
                   <w:u w:val="none"/>
@@ -31960,6 +32189,7 @@
               <w:r>
                 <w:rPr>
                   <w:rStyle w:val="Hyperlink"/>
+                  <w:rFonts w:ascii="Consolas" w:hAnsi="Consolas"/>
                   <w:sz w:val="16"/>
                   <w:szCs w:val="16"/>
                   <w:u w:val="none"/>
@@ -31969,6 +32199,7 @@
             </w:hyperlink>
             <w:r>
               <w:rPr>
+                <w:rFonts w:ascii="Consolas" w:hAnsi="Consolas"/>
                 <w:sz w:val="16"/>
                 <w:szCs w:val="16"/>
               </w:rPr>
@@ -31984,18 +32215,20 @@
         </w:trPr>
         <w:tc>
           <w:tcPr>
-            <w:tcW w:w="1440" w:type="dxa"/>
-            <w:vAlign w:val="center"/>
-          </w:tcPr>
-          <w:p>
-            <w:pPr>
-              <w:rPr>
+            <w:tcW w:w="2070" w:type="dxa"/>
+            <w:vAlign w:val="center"/>
+          </w:tcPr>
+          <w:p>
+            <w:pPr>
+              <w:rPr>
+                <w:rFonts w:ascii="Consolas" w:hAnsi="Consolas"/>
                 <w:sz w:val="16"/>
                 <w:szCs w:val="16"/>
               </w:rPr>
             </w:pPr>
             <w:r>
               <w:rPr>
+                <w:rFonts w:ascii="Consolas" w:hAnsi="Consolas"/>
                 <w:sz w:val="16"/>
                 <w:szCs w:val="16"/>
               </w:rPr>
@@ -32004,6 +32237,7 @@
             <w:proofErr w:type="spellStart"/>
             <w:r>
               <w:rPr>
+                <w:rFonts w:ascii="Consolas" w:hAnsi="Consolas"/>
                 <w:sz w:val="16"/>
                 <w:szCs w:val="16"/>
               </w:rPr>
@@ -32014,13 +32248,13 @@
         </w:tc>
         <w:tc>
           <w:tcPr>
-            <w:tcW w:w="2970" w:type="dxa"/>
-            <w:vAlign w:val="center"/>
-          </w:tcPr>
-          <w:p>
-            <w:pPr>
-              <w:rPr>
-                <w:rFonts w:asciiTheme="minorHAnsi" w:hAnsiTheme="minorHAnsi" w:cstheme="minorHAnsi"/>
+            <w:tcW w:w="3960" w:type="dxa"/>
+            <w:vAlign w:val="center"/>
+          </w:tcPr>
+          <w:p>
+            <w:pPr>
+              <w:rPr>
+                <w:rFonts w:ascii="Consolas" w:hAnsi="Consolas" w:cstheme="minorHAnsi"/>
                 <w:sz w:val="16"/>
                 <w:szCs w:val="16"/>
               </w:rPr>
@@ -32029,7 +32263,7 @@
               <w:r>
                 <w:rPr>
                   <w:rStyle w:val="Hyperlink"/>
-                  <w:rFonts w:asciiTheme="minorHAnsi" w:hAnsiTheme="minorHAnsi" w:cstheme="minorHAnsi"/>
+                  <w:rFonts w:ascii="Consolas" w:hAnsi="Consolas" w:cstheme="minorHAnsi"/>
                   <w:sz w:val="16"/>
                   <w:szCs w:val="16"/>
                   <w:u w:val="none"/>
@@ -32039,6 +32273,7 @@
               <w:r>
                 <w:rPr>
                   <w:rStyle w:val="Hyperlink"/>
+                  <w:rFonts w:ascii="Consolas" w:hAnsi="Consolas"/>
                   <w:sz w:val="16"/>
                   <w:szCs w:val="16"/>
                   <w:u w:val="none"/>
@@ -32048,6 +32283,7 @@
             </w:hyperlink>
             <w:r>
               <w:rPr>
+                <w:rFonts w:ascii="Consolas" w:hAnsi="Consolas"/>
                 <w:sz w:val="16"/>
                 <w:szCs w:val="16"/>
               </w:rPr>
@@ -32063,12 +32299,13 @@
         </w:trPr>
         <w:tc>
           <w:tcPr>
-            <w:tcW w:w="1440" w:type="dxa"/>
-            <w:vAlign w:val="center"/>
-          </w:tcPr>
-          <w:p>
-            <w:pPr>
-              <w:rPr>
+            <w:tcW w:w="2070" w:type="dxa"/>
+            <w:vAlign w:val="center"/>
+          </w:tcPr>
+          <w:p>
+            <w:pPr>
+              <w:rPr>
+                <w:rFonts w:ascii="Consolas" w:hAnsi="Consolas"/>
                 <w:sz w:val="16"/>
                 <w:szCs w:val="16"/>
               </w:rPr>
@@ -32076,6 +32313,7 @@
             <w:proofErr w:type="spellStart"/>
             <w:r>
               <w:rPr>
+                <w:rFonts w:ascii="Consolas" w:hAnsi="Consolas"/>
                 <w:sz w:val="16"/>
                 <w:szCs w:val="16"/>
               </w:rPr>
@@ -32086,13 +32324,13 @@
         </w:tc>
         <w:tc>
           <w:tcPr>
-            <w:tcW w:w="2970" w:type="dxa"/>
-            <w:vAlign w:val="center"/>
-          </w:tcPr>
-          <w:p>
-            <w:pPr>
-              <w:rPr>
-                <w:rFonts w:asciiTheme="minorHAnsi" w:hAnsiTheme="minorHAnsi" w:cstheme="minorHAnsi"/>
+            <w:tcW w:w="3960" w:type="dxa"/>
+            <w:vAlign w:val="center"/>
+          </w:tcPr>
+          <w:p>
+            <w:pPr>
+              <w:rPr>
+                <w:rFonts w:ascii="Consolas" w:hAnsi="Consolas" w:cstheme="minorHAnsi"/>
                 <w:sz w:val="16"/>
                 <w:szCs w:val="16"/>
               </w:rPr>
@@ -32101,7 +32339,7 @@
               <w:r>
                 <w:rPr>
                   <w:rStyle w:val="Hyperlink"/>
-                  <w:rFonts w:asciiTheme="minorHAnsi" w:hAnsiTheme="minorHAnsi" w:cstheme="minorHAnsi"/>
+                  <w:rFonts w:ascii="Consolas" w:hAnsi="Consolas" w:cstheme="minorHAnsi"/>
                   <w:sz w:val="16"/>
                   <w:szCs w:val="16"/>
                   <w:u w:val="none"/>
@@ -32111,7 +32349,7 @@
             </w:hyperlink>
             <w:r>
               <w:rPr>
-                <w:rFonts w:asciiTheme="minorHAnsi" w:hAnsiTheme="minorHAnsi" w:cstheme="minorHAnsi"/>
+                <w:rFonts w:ascii="Consolas" w:hAnsi="Consolas" w:cstheme="minorHAnsi"/>
                 <w:sz w:val="16"/>
                 <w:szCs w:val="16"/>
               </w:rPr>
@@ -32127,18 +32365,20 @@
         </w:trPr>
         <w:tc>
           <w:tcPr>
-            <w:tcW w:w="1440" w:type="dxa"/>
-            <w:vAlign w:val="center"/>
-          </w:tcPr>
-          <w:p>
-            <w:pPr>
-              <w:rPr>
+            <w:tcW w:w="2070" w:type="dxa"/>
+            <w:vAlign w:val="center"/>
+          </w:tcPr>
+          <w:p>
+            <w:pPr>
+              <w:rPr>
+                <w:rFonts w:ascii="Consolas" w:hAnsi="Consolas"/>
                 <w:sz w:val="16"/>
                 <w:szCs w:val="16"/>
               </w:rPr>
             </w:pPr>
             <w:r>
               <w:rPr>
+                <w:rFonts w:ascii="Consolas" w:hAnsi="Consolas"/>
                 <w:sz w:val="16"/>
                 <w:szCs w:val="16"/>
               </w:rPr>
@@ -32148,13 +32388,13 @@
         </w:tc>
         <w:tc>
           <w:tcPr>
-            <w:tcW w:w="2970" w:type="dxa"/>
-            <w:vAlign w:val="center"/>
-          </w:tcPr>
-          <w:p>
-            <w:pPr>
-              <w:rPr>
-                <w:rFonts w:asciiTheme="minorHAnsi" w:hAnsiTheme="minorHAnsi" w:cstheme="minorHAnsi"/>
+            <w:tcW w:w="3960" w:type="dxa"/>
+            <w:vAlign w:val="center"/>
+          </w:tcPr>
+          <w:p>
+            <w:pPr>
+              <w:rPr>
+                <w:rFonts w:ascii="Consolas" w:hAnsi="Consolas" w:cstheme="minorHAnsi"/>
                 <w:sz w:val="16"/>
                 <w:szCs w:val="16"/>
               </w:rPr>
@@ -32163,7 +32403,7 @@
               <w:r>
                 <w:rPr>
                   <w:rStyle w:val="Hyperlink"/>
-                  <w:rFonts w:asciiTheme="minorHAnsi" w:hAnsiTheme="minorHAnsi" w:cstheme="minorHAnsi"/>
+                  <w:rFonts w:ascii="Consolas" w:hAnsi="Consolas" w:cstheme="minorHAnsi"/>
                   <w:sz w:val="16"/>
                   <w:szCs w:val="16"/>
                   <w:u w:val="none"/>
@@ -32173,7 +32413,7 @@
             </w:hyperlink>
             <w:r>
               <w:rPr>
-                <w:rFonts w:asciiTheme="minorHAnsi" w:hAnsiTheme="minorHAnsi" w:cstheme="minorHAnsi"/>
+                <w:rFonts w:ascii="Consolas" w:hAnsi="Consolas" w:cstheme="minorHAnsi"/>
                 <w:sz w:val="16"/>
                 <w:szCs w:val="16"/>
               </w:rPr>
@@ -32337,10 +32577,7 @@
     <w:sectPr>
       <w:headerReference w:type="even" r:id="rId35"/>
       <w:headerReference w:type="default" r:id="rId36"/>
-      <w:footerReference w:type="even" r:id="rId37"/>
-      <w:footerReference w:type="default" r:id="rId38"/>
-      <w:headerReference w:type="first" r:id="rId39"/>
-      <w:footerReference w:type="first" r:id="rId40"/>
+      <w:headerReference w:type="first" r:id="rId37"/>
       <w:pgSz w:w="15840" w:h="12240" w:orient="landscape"/>
       <w:pgMar w:top="1037" w:right="1166" w:bottom="576" w:left="1166" w:header="720" w:footer="720" w:gutter="0"/>
       <w:cols w:space="720"/>
@@ -32373,36 +32610,6 @@
     </w:p>
   </w:endnote>
 </w:endnotes>
-</file>
-
-<file path=word/footer1.xml><?xml version="1.0" encoding="utf-8"?>
-<w:ftr xmlns:wpc="http://schemas.microsoft.com/office/word/2010/wordprocessingCanvas" xmlns:mc="http://schemas.openxmlformats.org/markup-compatibility/2006" xmlns:o="urn:schemas-microsoft-com:office:office" xmlns:r="http://schemas.openxmlformats.org/officeDocument/2006/relationships" xmlns:m="http://schemas.openxmlformats.org/officeDocument/2006/math" xmlns:v="urn:schemas-microsoft-com:vml" xmlns:wp14="http://schemas.microsoft.com/office/word/2010/wordprocessingDrawing" xmlns:wp="http://schemas.openxmlformats.org/drawingml/2006/wordprocessingDrawing" xmlns:w10="urn:schemas-microsoft-com:office:word" xmlns:w="http://schemas.openxmlformats.org/wordprocessingml/2006/main" xmlns:w14="http://schemas.microsoft.com/office/word/2010/wordml" xmlns:w15="http://schemas.microsoft.com/office/word/2012/wordml" xmlns:wpg="http://schemas.microsoft.com/office/word/2010/wordprocessingGroup" xmlns:wpi="http://schemas.microsoft.com/office/word/2010/wordprocessingInk" xmlns:wne="http://schemas.microsoft.com/office/word/2006/wordml" xmlns:wps="http://schemas.microsoft.com/office/word/2010/wordprocessingShape" mc:Ignorable="w14 w15 wp14">
-  <w:p>
-    <w:pPr>
-      <w:pStyle w:val="Footer"/>
-    </w:pPr>
-  </w:p>
-</w:ftr>
-</file>
-
-<file path=word/footer2.xml><?xml version="1.0" encoding="utf-8"?>
-<w:ftr xmlns:wpc="http://schemas.microsoft.com/office/word/2010/wordprocessingCanvas" xmlns:mc="http://schemas.openxmlformats.org/markup-compatibility/2006" xmlns:o="urn:schemas-microsoft-com:office:office" xmlns:r="http://schemas.openxmlformats.org/officeDocument/2006/relationships" xmlns:m="http://schemas.openxmlformats.org/officeDocument/2006/math" xmlns:v="urn:schemas-microsoft-com:vml" xmlns:wp14="http://schemas.microsoft.com/office/word/2010/wordprocessingDrawing" xmlns:wp="http://schemas.openxmlformats.org/drawingml/2006/wordprocessingDrawing" xmlns:w10="urn:schemas-microsoft-com:office:word" xmlns:w="http://schemas.openxmlformats.org/wordprocessingml/2006/main" xmlns:w14="http://schemas.microsoft.com/office/word/2010/wordml" xmlns:w15="http://schemas.microsoft.com/office/word/2012/wordml" xmlns:wpg="http://schemas.microsoft.com/office/word/2010/wordprocessingGroup" xmlns:wpi="http://schemas.microsoft.com/office/word/2010/wordprocessingInk" xmlns:wne="http://schemas.microsoft.com/office/word/2006/wordml" xmlns:wps="http://schemas.microsoft.com/office/word/2010/wordprocessingShape" mc:Ignorable="w14 w15 wp14">
-  <w:p>
-    <w:pPr>
-      <w:pStyle w:val="Footer"/>
-    </w:pPr>
-  </w:p>
-</w:ftr>
-</file>
-
-<file path=word/footer3.xml><?xml version="1.0" encoding="utf-8"?>
-<w:ftr xmlns:wpc="http://schemas.microsoft.com/office/word/2010/wordprocessingCanvas" xmlns:mc="http://schemas.openxmlformats.org/markup-compatibility/2006" xmlns:o="urn:schemas-microsoft-com:office:office" xmlns:r="http://schemas.openxmlformats.org/officeDocument/2006/relationships" xmlns:m="http://schemas.openxmlformats.org/officeDocument/2006/math" xmlns:v="urn:schemas-microsoft-com:vml" xmlns:wp14="http://schemas.microsoft.com/office/word/2010/wordprocessingDrawing" xmlns:wp="http://schemas.openxmlformats.org/drawingml/2006/wordprocessingDrawing" xmlns:w10="urn:schemas-microsoft-com:office:word" xmlns:w="http://schemas.openxmlformats.org/wordprocessingml/2006/main" xmlns:w14="http://schemas.microsoft.com/office/word/2010/wordml" xmlns:w15="http://schemas.microsoft.com/office/word/2012/wordml" xmlns:wpg="http://schemas.microsoft.com/office/word/2010/wordprocessingGroup" xmlns:wpi="http://schemas.microsoft.com/office/word/2010/wordprocessingInk" xmlns:wne="http://schemas.microsoft.com/office/word/2006/wordml" xmlns:wps="http://schemas.microsoft.com/office/word/2010/wordprocessingShape" mc:Ignorable="w14 w15 wp14">
-  <w:p>
-    <w:pPr>
-      <w:pStyle w:val="Footer"/>
-    </w:pPr>
-  </w:p>
-</w:ftr>
 </file>
 
 <file path=word/footnotes.xml><?xml version="1.0" encoding="utf-8"?>
@@ -32575,31 +32782,8 @@
               <w:rFonts w:ascii="Times New Roman" w:eastAsia="Times New Roman" w:hAnsi="Times New Roman" w:cs="Times New Roman"/>
               <w:sz w:val="28"/>
             </w:rPr>
-            <w:t xml:space="preserve">2018 Edition :: </w:t>
+            <w:t>2018 Edition :: Revision: K-817</w:t>
           </w:r>
-          <w:r>
-            <w:rPr>
-              <w:rFonts w:ascii="Times New Roman" w:eastAsia="Times New Roman" w:hAnsi="Times New Roman" w:cs="Times New Roman"/>
-              <w:sz w:val="28"/>
-            </w:rPr>
-            <w:t xml:space="preserve">Revision: </w:t>
-          </w:r>
-          <w:r>
-            <w:rPr>
-              <w:rFonts w:ascii="Times New Roman" w:eastAsia="Times New Roman" w:hAnsi="Times New Roman" w:cs="Times New Roman"/>
-              <w:sz w:val="28"/>
-            </w:rPr>
-            <w:t>K-8</w:t>
-          </w:r>
-          <w:r>
-            <w:rPr>
-              <w:rFonts w:ascii="Times New Roman" w:eastAsia="Times New Roman" w:hAnsi="Times New Roman" w:cs="Times New Roman"/>
-              <w:sz w:val="28"/>
-            </w:rPr>
-            <w:t>17</w:t>
-          </w:r>
-          <w:bookmarkStart w:id="1" w:name="_GoBack"/>
-          <w:bookmarkEnd w:id="1"/>
           <w:r>
             <w:rPr>
               <w:rFonts w:ascii="Times New Roman" w:eastAsia="Times New Roman" w:hAnsi="Times New Roman" w:cs="Times New Roman"/>
@@ -32670,23 +32854,7 @@
               <w:sz w:val="18"/>
               <w:szCs w:val="18"/>
             </w:rPr>
-            <w:t>K-</w:t>
-          </w:r>
-          <w:r>
-            <w:rPr>
-              <w:rFonts w:ascii="Consolas" w:eastAsia="Times New Roman" w:hAnsi="Consolas" w:cs="Times New Roman"/>
-              <w:sz w:val="18"/>
-              <w:szCs w:val="18"/>
-            </w:rPr>
-            <w:t>8</w:t>
-          </w:r>
-          <w:r>
-            <w:rPr>
-              <w:rFonts w:ascii="Consolas" w:eastAsia="Times New Roman" w:hAnsi="Consolas" w:cs="Times New Roman"/>
-              <w:sz w:val="18"/>
-              <w:szCs w:val="18"/>
-            </w:rPr>
-            <w:t>17</w:t>
+            <w:t>K-817</w:t>
           </w:r>
         </w:p>
         <w:p>
@@ -32799,7 +32967,7 @@
               <w:sz w:val="18"/>
               <w:szCs w:val="18"/>
             </w:rPr>
-            <w:t>K-8</w:t>
+            <w:t>K-81</w:t>
           </w:r>
           <w:r>
             <w:rPr>
@@ -32807,15 +32975,7 @@
               <w:sz w:val="18"/>
               <w:szCs w:val="18"/>
             </w:rPr>
-            <w:t>1</w:t>
-          </w:r>
-          <w:r>
-            <w:rPr>
-              <w:rFonts w:ascii="Consolas" w:eastAsia="Times New Roman" w:hAnsi="Consolas" w:cs="Times New Roman"/>
-              <w:sz w:val="18"/>
-              <w:szCs w:val="18"/>
-            </w:rPr>
-            <w:t>7</w:t>
+            <w:t>9</w:t>
           </w:r>
         </w:p>
       </w:tc>
@@ -34708,7 +34868,7 @@
 </file>
 
 <file path=customXml/itemProps1.xml><?xml version="1.0" encoding="utf-8"?>
-<ds:datastoreItem xmlns:ds="http://schemas.openxmlformats.org/officeDocument/2006/customXml" ds:itemID="{17025755-05DB-4DBD-B7A2-EDDB951AC5A3}">
+<ds:datastoreItem xmlns:ds="http://schemas.openxmlformats.org/officeDocument/2006/customXml" ds:itemID="{661B2335-DB20-4F31-A5EC-7F992FC11B02}">
   <ds:schemaRefs>
     <ds:schemaRef ds:uri="http://schemas.openxmlformats.org/officeDocument/2006/bibliography"/>
   </ds:schemaRefs>

</xml_diff>